<commit_message>
falta red bayesiana guapisima
</commit_message>
<xml_diff>
--- a/4-Zombies/GDD.docx
+++ b/4-Zombies/GDD.docx
@@ -1,10 +1,10 @@
 
 <file path=word/document.xml><?xml version="1.0" encoding="utf-8"?>
-<w:document xmlns:wpc="http://schemas.microsoft.com/office/word/2010/wordprocessingCanvas" xmlns:mc="http://schemas.openxmlformats.org/markup-compatibility/2006" xmlns:o="urn:schemas-microsoft-com:office:office" xmlns:r="http://schemas.openxmlformats.org/officeDocument/2006/relationships" xmlns:m="http://schemas.openxmlformats.org/officeDocument/2006/math" xmlns:v="urn:schemas-microsoft-com:vml" xmlns:wp14="http://schemas.microsoft.com/office/word/2010/wordprocessingDrawing" xmlns:wp="http://schemas.openxmlformats.org/drawingml/2006/wordprocessingDrawing" xmlns:w10="urn:schemas-microsoft-com:office:word" xmlns:w="http://schemas.openxmlformats.org/wordprocessingml/2006/main" xmlns:w14="http://schemas.microsoft.com/office/word/2010/wordml" xmlns:w15="http://schemas.microsoft.com/office/word/2012/wordml" xmlns:wpg="http://schemas.microsoft.com/office/word/2010/wordprocessingGroup" xmlns:wpi="http://schemas.microsoft.com/office/word/2010/wordprocessingInk" xmlns:wne="http://schemas.microsoft.com/office/word/2006/wordml" xmlns:wps="http://schemas.microsoft.com/office/word/2010/wordprocessingShape" mc:Ignorable="w14 w15 wp14">
+<w:document xmlns:wpc="http://schemas.microsoft.com/office/word/2010/wordprocessingCanvas" xmlns:mc="http://schemas.openxmlformats.org/markup-compatibility/2006" xmlns:o="urn:schemas-microsoft-com:office:office" xmlns:r="http://schemas.openxmlformats.org/officeDocument/2006/relationships" xmlns:m="http://schemas.openxmlformats.org/officeDocument/2006/math" xmlns:v="urn:schemas-microsoft-com:vml" xmlns:wp14="http://schemas.microsoft.com/office/word/2010/wordprocessingDrawing" xmlns:wp="http://schemas.openxmlformats.org/drawingml/2006/wordprocessingDrawing" xmlns:w10="urn:schemas-microsoft-com:office:word" xmlns:w="http://schemas.openxmlformats.org/wordprocessingml/2006/main" xmlns:w14="http://schemas.microsoft.com/office/word/2010/wordml" xmlns:wpg="http://schemas.microsoft.com/office/word/2010/wordprocessingGroup" xmlns:wpi="http://schemas.microsoft.com/office/word/2010/wordprocessingInk" xmlns:wne="http://schemas.microsoft.com/office/word/2006/wordml" xmlns:wps="http://schemas.microsoft.com/office/word/2010/wordprocessingShape" mc:Ignorable="w14 wp14">
   <w:body>
     <w:p>
       <w:pPr>
-        <w:pStyle w:val="Puesto"/>
+        <w:pStyle w:val="Ttulo"/>
         <w:jc w:val="center"/>
         <w:rPr>
           <w:b/>
@@ -49,18 +49,8 @@
           <w:i/>
           <w:sz w:val="28"/>
         </w:rPr>
-        <w:t xml:space="preserve">4: Frente de guerra </w:t>
-      </w:r>
-      <w:proofErr w:type="spellStart"/>
-      <w:r>
-        <w:rPr>
-          <w:b/>
-          <w:i/>
-          <w:sz w:val="28"/>
-        </w:rPr>
-        <w:t>zombie</w:t>
-      </w:r>
-      <w:proofErr w:type="spellEnd"/>
+        <w:t>4: Frente de guerra zombie</w:t>
+      </w:r>
     </w:p>
     <w:p>
       <w:pPr>
@@ -102,7 +92,7 @@
                     </pic:cNvPicPr>
                   </pic:nvPicPr>
                   <pic:blipFill>
-                    <a:blip r:embed="rId5">
+                    <a:blip r:embed="rId6">
                       <a:extLst>
                         <a:ext uri="{28A0092B-C50C-407E-A947-70E740481C1C}">
                           <a14:useLocalDpi xmlns:a14="http://schemas.microsoft.com/office/drawing/2010/main" val="0"/>
@@ -253,7 +243,7 @@
     </w:p>
     <w:p>
       <w:pPr>
-        <w:pStyle w:val="Puesto"/>
+        <w:pStyle w:val="Ttulo"/>
         <w:jc w:val="center"/>
       </w:pPr>
       <w:r>
@@ -281,13 +271,8 @@
         <w:t>representar</w:t>
       </w:r>
       <w:r>
-        <w:t xml:space="preserve"> en </w:t>
-      </w:r>
-      <w:proofErr w:type="spellStart"/>
-      <w:r>
-        <w:t>Unity</w:t>
-      </w:r>
-      <w:proofErr w:type="spellEnd"/>
+        <w:t xml:space="preserve"> en Unity</w:t>
+      </w:r>
       <w:r>
         <w:t xml:space="preserve"> </w:t>
       </w:r>
@@ -331,7 +316,7 @@
                     </pic:cNvPicPr>
                   </pic:nvPicPr>
                   <pic:blipFill>
-                    <a:blip r:embed="rId6">
+                    <a:blip r:embed="rId7">
                       <a:extLst>
                         <a:ext uri="{28A0092B-C50C-407E-A947-70E740481C1C}">
                           <a14:useLocalDpi xmlns:a14="http://schemas.microsoft.com/office/drawing/2010/main" val="0"/>
@@ -559,15 +544,7 @@
         </w:numPr>
       </w:pPr>
       <w:r>
-        <w:t xml:space="preserve">Sólo se puede comenzar la partida si hay al menos un </w:t>
-      </w:r>
-      <w:proofErr w:type="spellStart"/>
-      <w:r>
-        <w:t>zombie</w:t>
-      </w:r>
-      <w:proofErr w:type="spellEnd"/>
-      <w:r>
-        <w:t xml:space="preserve"> en el mapa.</w:t>
+        <w:t>Sólo se puede comenzar la partida si hay al menos un zombie en el mapa.</w:t>
       </w:r>
     </w:p>
     <w:p>
@@ -605,7 +582,7 @@
     </w:p>
     <w:p>
       <w:pPr>
-        <w:pStyle w:val="Puesto"/>
+        <w:pStyle w:val="Ttulo"/>
         <w:jc w:val="center"/>
       </w:pPr>
       <w:r>
@@ -674,7 +651,7 @@
                     <pic:cNvPicPr/>
                   </pic:nvPicPr>
                   <pic:blipFill rotWithShape="1">
-                    <a:blip r:embed="rId7"/>
+                    <a:blip r:embed="rId8"/>
                     <a:srcRect l="26463" t="18292" r="18576" b="10364"/>
                     <a:stretch/>
                   </pic:blipFill>
@@ -727,23 +704,7 @@
         <w:jc w:val="center"/>
       </w:pPr>
       <w:r>
-        <w:t xml:space="preserve">Al presionar cualquier casilla (excepto las que están ocupadas por la nave y el agente) aparece un aliado y si se vuelve a hacer </w:t>
-      </w:r>
-      <w:proofErr w:type="spellStart"/>
-      <w:r>
-        <w:t>click</w:t>
-      </w:r>
-      <w:proofErr w:type="spellEnd"/>
-      <w:r>
-        <w:t xml:space="preserve"> en su lugar aparece un </w:t>
-      </w:r>
-      <w:proofErr w:type="spellStart"/>
-      <w:r>
-        <w:t>zombie</w:t>
-      </w:r>
-      <w:proofErr w:type="spellEnd"/>
-      <w:r>
-        <w:t xml:space="preserve">. </w:t>
+        <w:t xml:space="preserve">Al presionar cualquier casilla (excepto las que están ocupadas por la nave y el agente) aparece un aliado y si se vuelve a hacer click en su lugar aparece un zombie. </w:t>
       </w:r>
     </w:p>
     <w:p>
@@ -802,7 +763,7 @@
                     <pic:cNvPicPr/>
                   </pic:nvPicPr>
                   <pic:blipFill rotWithShape="1">
-                    <a:blip r:embed="rId8">
+                    <a:blip r:embed="rId9">
                       <a:extLst>
                         <a:ext uri="{28A0092B-C50C-407E-A947-70E740481C1C}">
                           <a14:useLocalDpi xmlns:a14="http://schemas.microsoft.com/office/drawing/2010/main" val="0"/>
@@ -870,7 +831,7 @@
                     <pic:cNvPicPr/>
                   </pic:nvPicPr>
                   <pic:blipFill rotWithShape="1">
-                    <a:blip r:embed="rId8">
+                    <a:blip r:embed="rId9">
                       <a:extLst>
                         <a:ext uri="{28A0092B-C50C-407E-A947-70E740481C1C}">
                           <a14:useLocalDpi xmlns:a14="http://schemas.microsoft.com/office/drawing/2010/main" val="0"/>
@@ -938,7 +899,7 @@
                     <pic:cNvPicPr/>
                   </pic:nvPicPr>
                   <pic:blipFill rotWithShape="1">
-                    <a:blip r:embed="rId8">
+                    <a:blip r:embed="rId9">
                       <a:extLst>
                         <a:ext uri="{28A0092B-C50C-407E-A947-70E740481C1C}">
                           <a14:useLocalDpi xmlns:a14="http://schemas.microsoft.com/office/drawing/2010/main" val="0"/>
@@ -1006,7 +967,7 @@
                     <pic:cNvPicPr/>
                   </pic:nvPicPr>
                   <pic:blipFill rotWithShape="1">
-                    <a:blip r:embed="rId8">
+                    <a:blip r:embed="rId9">
                       <a:extLst>
                         <a:ext uri="{28A0092B-C50C-407E-A947-70E740481C1C}">
                           <a14:useLocalDpi xmlns:a14="http://schemas.microsoft.com/office/drawing/2010/main" val="0"/>
@@ -1132,61 +1093,33 @@
         <w:rPr>
           <w:sz w:val="20"/>
         </w:rPr>
-        <w:t xml:space="preserve">Una vez haya al menos un </w:t>
-      </w:r>
-      <w:proofErr w:type="spellStart"/>
-      <w:r>
+        <w:t>Una vez haya al menos un zombie en el mapa, se puede comenzar la batalla. La batalla se desarrolla por turnos, el turno de los zombies y el turno del agente. El primer turno se decide de forma aleatoria.</w:t>
+      </w:r>
+    </w:p>
+    <w:p>
+      <w:pPr>
+        <w:jc w:val="center"/>
         <w:rPr>
           <w:sz w:val="20"/>
         </w:rPr>
-        <w:t>zombie</w:t>
-      </w:r>
-      <w:proofErr w:type="spellEnd"/>
+      </w:pPr>
       <w:r>
         <w:rPr>
           <w:sz w:val="20"/>
         </w:rPr>
-        <w:t xml:space="preserve"> en el mapa, se puede comenzar la batalla. La batalla se desarrolla por turnos, el turno de los zombies y el turno del agente. El primer turno se decide de forma aleatoria.</w:t>
-      </w:r>
-    </w:p>
-    <w:p>
-      <w:pPr>
-        <w:jc w:val="center"/>
+        <w:t>En cualquier momento de la partida se puede reinici</w:t>
+      </w:r>
+      <w:r>
         <w:rPr>
           <w:sz w:val="20"/>
         </w:rPr>
-      </w:pPr>
+        <w:t>ar o cambiar entre modo noche/dí</w:t>
+      </w:r>
       <w:r>
         <w:rPr>
           <w:sz w:val="20"/>
         </w:rPr>
-        <w:t>En cualquier momento de la partida se puede reinici</w:t>
-      </w:r>
-      <w:r>
-        <w:rPr>
-          <w:sz w:val="20"/>
-        </w:rPr>
-        <w:t>ar o cambiar entre modo noche/dí</w:t>
-      </w:r>
-      <w:r>
-        <w:rPr>
-          <w:sz w:val="20"/>
-        </w:rPr>
-        <w:t xml:space="preserve">a, pero no se puede </w:t>
-      </w:r>
-      <w:proofErr w:type="spellStart"/>
-      <w:r>
-        <w:rPr>
-          <w:sz w:val="20"/>
-        </w:rPr>
-        <w:t>clickear</w:t>
-      </w:r>
-      <w:proofErr w:type="spellEnd"/>
-      <w:r>
-        <w:rPr>
-          <w:sz w:val="20"/>
-        </w:rPr>
-        <w:t xml:space="preserve"> una casilla para añadir entidades si se ha comenzado ya la batalla.</w:t>
+        <w:t>a, pero no se puede clickear una casilla para añadir entidades si se ha comenzado ya la batalla.</w:t>
       </w:r>
     </w:p>
     <w:p>
@@ -1276,7 +1209,7 @@
                     <pic:cNvPicPr/>
                   </pic:nvPicPr>
                   <pic:blipFill rotWithShape="1">
-                    <a:blip r:embed="rId9"/>
+                    <a:blip r:embed="rId10"/>
                     <a:srcRect l="26558" t="17118" r="18462" b="62219"/>
                     <a:stretch/>
                   </pic:blipFill>
@@ -1352,15 +1285,7 @@
         <w:t xml:space="preserve"> </w:t>
       </w:r>
       <w:r>
-        <w:t xml:space="preserve">al </w:t>
-      </w:r>
-      <w:proofErr w:type="spellStart"/>
-      <w:r>
-        <w:t>zombie</w:t>
-      </w:r>
-      <w:proofErr w:type="spellEnd"/>
-      <w:r>
-        <w:t xml:space="preserve"> más cercano (avanza una casilla hacia él y hay batalla si entra en la misma casilla)</w:t>
+        <w:t>al zombie más cercano (avanza una casilla hacia él y hay batalla si entra en la misma casilla)</w:t>
       </w:r>
       <w:r>
         <w:t>.</w:t>
@@ -1454,23 +1379,7 @@
         <w:jc w:val="center"/>
       </w:pPr>
       <w:r>
-        <w:t xml:space="preserve">Los zombies sólo buscan atrapar a los agentes y acabar con ellos. La única acción que realizan por lo tanto es avanzar una casilla hacia el agente más cercano o aliado, y atacar si entra en la misma casilla. Cada </w:t>
-      </w:r>
-      <w:proofErr w:type="spellStart"/>
-      <w:r>
-        <w:t>zombie</w:t>
-      </w:r>
-      <w:proofErr w:type="spellEnd"/>
-      <w:r>
-        <w:t xml:space="preserve"> tiene su turno independiente y espera a que haya terminado el turno del </w:t>
-      </w:r>
-      <w:proofErr w:type="spellStart"/>
-      <w:r>
-        <w:t>zombie</w:t>
-      </w:r>
-      <w:proofErr w:type="spellEnd"/>
-      <w:r>
-        <w:t xml:space="preserve"> anterior.</w:t>
+        <w:t>Los zombies sólo buscan atrapar a los agentes y acabar con ellos. La única acción que realizan por lo tanto es avanzar una casilla hacia el agente más cercano o aliado, y atacar si entra en la misma casilla. Cada zombie tiene su turno independiente y espera a que haya terminado el turno del zombie anterior.</w:t>
       </w:r>
     </w:p>
     <w:p>
@@ -1568,15 +1477,7 @@
         <w:jc w:val="center"/>
       </w:pPr>
       <w:r>
-        <w:t xml:space="preserve">Los combates sólo tienen lugar cuando un </w:t>
-      </w:r>
-      <w:proofErr w:type="spellStart"/>
-      <w:r>
-        <w:t>zombie</w:t>
-      </w:r>
-      <w:proofErr w:type="spellEnd"/>
-      <w:r>
-        <w:t xml:space="preserve"> entra en la casilla de algún soldado o el héroe en la casilla de uno (o varios) zombies. En los combates se decide, mediante probabilidades, quién vive y quién muere en el conflicto.</w:t>
+        <w:t>Los combates sólo tienen lugar cuando un zombie entra en la casilla de algún soldado o el héroe en la casilla de uno (o varios) zombies. En los combates se decide, mediante probabilidades, quién vive y quién muere en el conflicto.</w:t>
       </w:r>
     </w:p>
     <w:p>
@@ -1719,16 +1620,8 @@
               <w:rPr>
                 <w:b/>
               </w:rPr>
-              <w:t xml:space="preserve">Si un aliado mata un </w:t>
+              <w:t>Si un aliado mata un zombie</w:t>
             </w:r>
-            <w:proofErr w:type="spellStart"/>
-            <w:r>
-              <w:rPr>
-                <w:b/>
-              </w:rPr>
-              <w:t>zombie</w:t>
-            </w:r>
-            <w:proofErr w:type="spellEnd"/>
           </w:p>
         </w:tc>
         <w:tc>
@@ -1761,16 +1654,8 @@
               <w:rPr>
                 <w:b/>
               </w:rPr>
-              <w:t xml:space="preserve">Si el agente mata un </w:t>
+              <w:t>Si el agente mata un zombie</w:t>
             </w:r>
-            <w:proofErr w:type="spellStart"/>
-            <w:r>
-              <w:rPr>
-                <w:b/>
-              </w:rPr>
-              <w:t>zombie</w:t>
-            </w:r>
-            <w:proofErr w:type="spellEnd"/>
           </w:p>
         </w:tc>
         <w:tc>
@@ -1897,21 +1782,7 @@
         <w:rPr>
           <w:sz w:val="20"/>
         </w:rPr>
-        <w:t xml:space="preserve"> (Victoria </w:t>
-      </w:r>
-      <w:proofErr w:type="spellStart"/>
-      <w:r>
-        <w:rPr>
-          <w:sz w:val="20"/>
-        </w:rPr>
-        <w:t>arrasante</w:t>
-      </w:r>
-      <w:proofErr w:type="spellEnd"/>
-      <w:r>
-        <w:rPr>
-          <w:sz w:val="20"/>
-        </w:rPr>
-        <w:t>)</w:t>
+        <w:t xml:space="preserve"> (Victoria arrasante)</w:t>
       </w:r>
     </w:p>
     <w:p>
@@ -2026,7 +1897,7 @@
     </w:p>
     <w:p>
       <w:pPr>
-        <w:pStyle w:val="Puesto"/>
+        <w:pStyle w:val="Ttulo"/>
         <w:jc w:val="center"/>
       </w:pPr>
       <w:r>
@@ -2047,19 +1918,11 @@
         </w:rPr>
         <w:t xml:space="preserve">El Script de </w:t>
       </w:r>
-      <w:proofErr w:type="spellStart"/>
       <w:r>
         <w:rPr>
           <w:sz w:val="24"/>
         </w:rPr>
-        <w:t>GameManager</w:t>
-      </w:r>
-      <w:proofErr w:type="spellEnd"/>
-      <w:r>
-        <w:rPr>
-          <w:sz w:val="24"/>
-        </w:rPr>
-        <w:t xml:space="preserve"> se encarga de gestionar todo el juego antes de comenzar la partida en sí. Crea el tablero, todas las entidades (tanto las que ya están como las que se van colocando), controla el modo noche y el reinicio.</w:t>
+        <w:t>GameManager se encarga de gestionar todo el juego antes de comenzar la partida en sí. Crea el tablero, todas las entidades (tanto las que ya están como las que se van colocando), controla el modo noche y el reinicio.</w:t>
       </w:r>
     </w:p>
     <w:p>
@@ -2074,21 +1937,7 @@
         <w:rPr>
           <w:sz w:val="24"/>
         </w:rPr>
-        <w:t xml:space="preserve">El Script de GUI se encarga de la gestión de turnos, puntuación, eliminación de entidades por combate y cálculo de la destreza y la situación. Es decir, controla todo el </w:t>
-      </w:r>
-      <w:proofErr w:type="spellStart"/>
-      <w:r>
-        <w:rPr>
-          <w:sz w:val="24"/>
-        </w:rPr>
-        <w:t>GamePlay</w:t>
-      </w:r>
-      <w:proofErr w:type="spellEnd"/>
-      <w:r>
-        <w:rPr>
-          <w:sz w:val="24"/>
-        </w:rPr>
-        <w:t xml:space="preserve"> en cuanto se da a comenzar.</w:t>
+        <w:t>El Script de GUI se encarga de la gestión de turnos, puntuación, eliminación de entidades por combate y cálculo de la destreza y la situación. Es decir, controla todo el GamePlay en cuanto se da a comenzar.</w:t>
       </w:r>
     </w:p>
     <w:p>
@@ -2103,35 +1952,7 @@
         <w:rPr>
           <w:sz w:val="24"/>
         </w:rPr>
-        <w:t xml:space="preserve">Los Scripts de </w:t>
-      </w:r>
-      <w:proofErr w:type="spellStart"/>
-      <w:r>
-        <w:rPr>
-          <w:sz w:val="24"/>
-        </w:rPr>
-        <w:t>OnClick</w:t>
-      </w:r>
-      <w:proofErr w:type="spellEnd"/>
-      <w:r>
-        <w:rPr>
-          <w:sz w:val="24"/>
-        </w:rPr>
-        <w:t>, como su nombre indica, realiza determinada respuesta dependiendo de qué entidad se haya clicado como se indicó más atrás (</w:t>
-      </w:r>
-      <w:proofErr w:type="spellStart"/>
-      <w:r>
-        <w:rPr>
-          <w:sz w:val="24"/>
-        </w:rPr>
-        <w:t>clickeado</w:t>
-      </w:r>
-      <w:proofErr w:type="spellEnd"/>
-      <w:r>
-        <w:rPr>
-          <w:sz w:val="24"/>
-        </w:rPr>
-        <w:t xml:space="preserve"> de casilla-aliado-enemigo).</w:t>
+        <w:t>Los Scripts de OnClick, como su nombre indica, realiza determinada respuesta dependiendo de qué entidad se haya clicado como se indicó más atrás (clickeado de casilla-aliado-enemigo).</w:t>
       </w:r>
     </w:p>
     <w:p>
@@ -2142,19 +1963,11 @@
           <w:numId w:val="2"/>
         </w:numPr>
       </w:pPr>
-      <w:proofErr w:type="spellStart"/>
       <w:r>
         <w:rPr>
           <w:sz w:val="24"/>
         </w:rPr>
-        <w:t>TurnoPlayer</w:t>
-      </w:r>
-      <w:proofErr w:type="spellEnd"/>
-      <w:r>
-        <w:rPr>
-          <w:sz w:val="24"/>
-        </w:rPr>
-        <w:t xml:space="preserve"> decide qué acción realizará el jugador, ya sea por IA o por usuario, y la lleva a cabo. </w:t>
+        <w:t xml:space="preserve">TurnoPlayer decide qué acción realizará el jugador, ya sea por IA o por usuario, y la lleva a cabo. </w:t>
       </w:r>
     </w:p>
     <w:p>
@@ -2165,19 +1978,11 @@
           <w:numId w:val="2"/>
         </w:numPr>
       </w:pPr>
-      <w:proofErr w:type="spellStart"/>
       <w:r>
         <w:rPr>
           <w:sz w:val="24"/>
         </w:rPr>
-        <w:t>TurnoEnemy</w:t>
-      </w:r>
-      <w:proofErr w:type="spellEnd"/>
-      <w:r>
-        <w:rPr>
-          <w:sz w:val="24"/>
-        </w:rPr>
-        <w:t xml:space="preserve"> controla el comportamiento de cada enemigo en el mapa, busca el objetivo más cercano y mueve una casilla hacia él cuando es su turno.</w:t>
+        <w:t>TurnoEnemy controla el comportamiento de cada enemigo en el mapa, busca el objetivo más cercano y mueve una casilla hacia él cuando es su turno.</w:t>
       </w:r>
     </w:p>
     <w:p/>
@@ -2197,13 +2002,13 @@
     <w:p/>
     <w:p>
       <w:pPr>
-        <w:pStyle w:val="Puesto"/>
-        <w:jc w:val="center"/>
-      </w:pPr>
-    </w:p>
-    <w:p>
-      <w:pPr>
-        <w:pStyle w:val="Puesto"/>
+        <w:pStyle w:val="Ttulo"/>
+        <w:jc w:val="center"/>
+      </w:pPr>
+    </w:p>
+    <w:p>
+      <w:pPr>
+        <w:pStyle w:val="Ttulo"/>
         <w:jc w:val="center"/>
       </w:pPr>
       <w:r>
@@ -2336,36 +2141,132 @@
     </w:p>
     <w:p>
       <w:r>
-        <w:t xml:space="preserve">-Problemas al principio con el </w:t>
-      </w:r>
-      <w:proofErr w:type="spellStart"/>
-      <w:r>
-        <w:t>array</w:t>
-      </w:r>
-      <w:proofErr w:type="spellEnd"/>
-      <w:r>
-        <w:t xml:space="preserve"> de enemigos y de aliados, donde se guardan sus respectivas entidades y, al reiniciar la partida, se salía de rango en ocasiones porque no redimensionábamos el </w:t>
-      </w:r>
-      <w:proofErr w:type="spellStart"/>
-      <w:r>
-        <w:t>array</w:t>
-      </w:r>
-      <w:proofErr w:type="spellEnd"/>
-      <w:r>
-        <w:t>.</w:t>
-      </w:r>
-    </w:p>
-    <w:p>
-      <w:r>
-        <w:t xml:space="preserve">-Quisimos compactar los tres </w:t>
-      </w:r>
-      <w:proofErr w:type="spellStart"/>
-      <w:r>
-        <w:t>OnClick</w:t>
-      </w:r>
-      <w:proofErr w:type="spellEnd"/>
-      <w:r>
-        <w:t xml:space="preserve"> que tenemos en uno solo, pero nos daba problemas extraños ya que tratábamos de identificar la entidad que correspondía y se hacía un lío, al final fue mucho más sencillo hacerlo por separado para quitarnos de problemas.</w:t>
+        <w:t>-Problemas al principio con el array de enemigos y de aliados, donde se guardan sus respectivas entidades y, al reiniciar la partida, se salía de rango en ocasiones porque no redimensionábamos el array.</w:t>
+      </w:r>
+      <w:r>
+        <w:t xml:space="preserve"> Tuvimos que arreglarlo para que no se saliera en varias comprobaciones que hacemos, un mini bug que nos pasa a veces es que esporádicamente hay algún turno con un enemigo “dormido” que no se mueve, pero pasa pocas veces y parece hasta realista (como en las películas cuando se quedan embobados).</w:t>
+      </w:r>
+    </w:p>
+    <w:p>
+      <w:r>
+        <w:t>-Quisimos compactar los tres OnClick que tenemos en uno solo, pero nos daba problemas extraños ya que tratábamos de identificar la entidad que correspondía y se hacía un lío, al final fue mucho más sencillo hacerlo por separado para quitarnos de problemas.</w:t>
+      </w:r>
+    </w:p>
+    <w:p>
+      <w:pPr>
+        <w:rPr>
+          <w:b/>
+          <w:color w:val="FF0000"/>
+          <w:u w:val="single"/>
+        </w:rPr>
+      </w:pPr>
+    </w:p>
+    <w:p>
+      <w:pPr>
+        <w:rPr>
+          <w:noProof/>
+          <w:lang w:eastAsia="es-ES"/>
+        </w:rPr>
+      </w:pPr>
+    </w:p>
+    <w:p>
+      <w:pPr>
+        <w:rPr>
+          <w:b/>
+          <w:color w:val="FF0000"/>
+          <w:u w:val="single"/>
+        </w:rPr>
+      </w:pPr>
+    </w:p>
+    <w:p>
+      <w:pPr>
+        <w:rPr>
+          <w:b/>
+          <w:color w:val="FF0000"/>
+          <w:u w:val="single"/>
+        </w:rPr>
+      </w:pPr>
+    </w:p>
+    <w:p>
+      <w:pPr>
+        <w:rPr>
+          <w:b/>
+          <w:color w:val="FF0000"/>
+          <w:u w:val="single"/>
+        </w:rPr>
+      </w:pPr>
+    </w:p>
+    <w:p>
+      <w:pPr>
+        <w:rPr>
+          <w:b/>
+          <w:u w:val="single"/>
+        </w:rPr>
+      </w:pPr>
+      <w:r>
+        <w:rPr>
+          <w:b/>
+          <w:u w:val="single"/>
+        </w:rPr>
+        <w:t>Resultados</w:t>
+      </w:r>
+    </w:p>
+    <w:p>
+      <w:r>
+        <w:t>-Se</w:t>
+      </w:r>
+      <w:r>
+        <w:t>gún las probabilidades de las transparencias</w:t>
+      </w:r>
+      <w:r>
+        <w:t xml:space="preserve"> de los combates</w:t>
+      </w:r>
+      <w:r>
+        <w:t xml:space="preserve"> (90% de posibilidades de ganar el héroe con 3 o más soldados y 20% de ganar si hay 0 soldados) era bastante predecible el resultado de los combates, y, aunque tiene sentido que el héroe gane si tiene el apoyo de 5 soldados, no es muy real que ganen el 90% de las veces 6 soldados contra 20 zombies. </w:t>
+      </w:r>
+    </w:p>
+    <w:p>
+      <w:r>
+        <w:t xml:space="preserve">Es por ello que pensamos el ponerlo más interesante y modificar un poco las estadísticas, que dependieran un poco del número de aliados y zombies pero no de forma tan elevada y significativa, sino, por ejemplo, variar entre 40-60% en lugar de entre 10-90% el estar o no en desventaja un bando frente al otro. </w:t>
+      </w:r>
+    </w:p>
+    <w:p>
+      <w:r>
+        <w:t>De este modo, conseguimos que la situación en la que haya el máximo de aliados y el máximo de enemigos, que es la situación más realista, esté más cerca del 60-40 que del 90-10 a favor de los soldados que estaría de la otra forma.</w:t>
+      </w:r>
+    </w:p>
+    <w:p>
+      <w:r>
+        <w:t xml:space="preserve">También </w:t>
+      </w:r>
+      <w:r>
+        <w:t>pensamos</w:t>
+      </w:r>
+      <w:r>
+        <w:t xml:space="preserve"> que el héroe debería tener un poco más de probabilidades de ganar que los soldados, ya que por algo es el héroe. Hemos hecho también que tenga un poco más de posibilidades de ganar el héroe que la misma situación si fuera un aliado, ya que probamos que aproximadamente 1 de cada 3 veces moría el héroe cuando atacaba</w:t>
+      </w:r>
+      <w:r>
+        <w:t xml:space="preserve"> con las probabilidades</w:t>
+      </w:r>
+      <w:r>
+        <w:t>,</w:t>
+      </w:r>
+      <w:r>
+        <w:t xml:space="preserve"> esto quiere decir que casi siempre al tercer turno del jugador que atacara terminaba ahí el simulador porque muere el agente, y aún quedaban unos cuantos aliados y zombies por el tablero. </w:t>
+      </w:r>
+    </w:p>
+    <w:p>
+      <w:r>
+        <w:t>Entonces</w:t>
+      </w:r>
+      <w:r>
+        <w:t xml:space="preserve"> quisimos poner más emoción en ese aspecto y que el héroe tuviera más “ganas” de atacar que de retroceder por mie</w:t>
+      </w:r>
+      <w:r>
+        <w:t>do a que acabara ahí la partida, y subimos la estadística de forma que aproximadamente 4 de cad</w:t>
+      </w:r>
+      <w:r>
+        <w:t>a 5 combates saliera victorioso, si es su turno.</w:t>
       </w:r>
       <w:bookmarkStart w:id="0" w:name="_GoBack"/>
       <w:bookmarkEnd w:id="0"/>
@@ -2374,72 +2275,27 @@
       <w:pPr>
         <w:rPr>
           <w:b/>
-          <w:color w:val="FF0000"/>
           <w:u w:val="single"/>
         </w:rPr>
       </w:pPr>
     </w:p>
-    <w:p>
-      <w:pPr>
-        <w:rPr>
-          <w:noProof/>
-          <w:lang w:eastAsia="es-ES"/>
-        </w:rPr>
-      </w:pPr>
-    </w:p>
-    <w:p>
-      <w:pPr>
-        <w:rPr>
-          <w:b/>
-          <w:color w:val="FF0000"/>
-          <w:u w:val="single"/>
-        </w:rPr>
-      </w:pPr>
-    </w:p>
-    <w:p>
-      <w:pPr>
-        <w:rPr>
-          <w:b/>
-          <w:color w:val="FF0000"/>
-          <w:u w:val="single"/>
-        </w:rPr>
-      </w:pPr>
-    </w:p>
-    <w:p>
-      <w:pPr>
-        <w:rPr>
-          <w:b/>
-          <w:color w:val="FF0000"/>
-          <w:u w:val="single"/>
-        </w:rPr>
-      </w:pPr>
-    </w:p>
-    <w:p>
-      <w:pPr>
-        <w:rPr>
-          <w:b/>
-          <w:u w:val="single"/>
-        </w:rPr>
-      </w:pPr>
-      <w:r>
-        <w:rPr>
-          <w:b/>
-          <w:u w:val="single"/>
-        </w:rPr>
-        <w:t>Resultados</w:t>
-      </w:r>
-    </w:p>
-    <w:p>
-      <w:pPr>
-        <w:rPr>
-          <w:b/>
-          <w:u w:val="single"/>
-        </w:rPr>
-      </w:pPr>
-    </w:p>
-    <w:p>
-      <w:r>
-        <w:t>Al final hemos logrado lo siguiente:</w:t>
+    <w:p/>
+    <w:p/>
+    <w:p/>
+    <w:p/>
+    <w:p/>
+    <w:p>
+      <w:r>
+        <w:t>NO hemos logrado los sigui</w:t>
+      </w:r>
+      <w:r>
+        <w:t>entes objetivos (que reúnen el 1</w:t>
+      </w:r>
+      <w:r>
+        <w:t>0-15</w:t>
+      </w:r>
+      <w:r>
+        <w:t>% de los casos en los que el detective no encuentra el cadáver):</w:t>
       </w:r>
     </w:p>
     <w:p>
@@ -2451,10 +2307,17 @@
         </w:numPr>
       </w:pPr>
       <w:r>
-        <w:t>Que el mapa se genere tal como se pide, pudiendo colocar agujeros</w:t>
-      </w:r>
-      <w:r>
-        <w:t>.</w:t>
+        <w:t>Que el detective consiga sal</w:t>
+      </w:r>
+      <w:r>
+        <w:t>ir cuando está rodeado de barro de la forma más eficiente. Además, el recorrido por las casillas descubiertas una vez encontrado barro es completamente random salvo si encuentra casillas desconocidas, que les da preferencia</w:t>
+      </w:r>
+      <w:r>
+        <w:t xml:space="preserve">. De esta forma, a veces debido al random da vueltas innecesarias. Probamos con una matriz que contara el número de veces que se pasaban por las </w:t>
+      </w:r>
+      <w:r>
+        <w:lastRenderedPageBreak/>
+        <w:t>casillas para que pasara por las que tuviera menor número, pero no nos llegó a funcionar.</w:t>
       </w:r>
     </w:p>
     <w:p>
@@ -2466,162 +2329,21 @@
         </w:numPr>
       </w:pPr>
       <w:r>
-        <w:t>Que se pueda cambiar al modo noche para más verosimilitud y que se pueda incrementar la velocidad</w:t>
-      </w:r>
-      <w:r>
-        <w:t>.</w:t>
-      </w:r>
-    </w:p>
-    <w:p>
-      <w:pPr>
-        <w:pStyle w:val="Prrafodelista"/>
-        <w:numPr>
-          <w:ilvl w:val="0"/>
-          <w:numId w:val="10"/>
-        </w:numPr>
-      </w:pPr>
-      <w:r>
-        <w:t xml:space="preserve">Que el detective encuentre el cadáver y el arma </w:t>
-      </w:r>
-      <w:r>
-        <w:t>entorno a una estadística del 85-90</w:t>
-      </w:r>
-      <w:r>
-        <w:t>%</w:t>
-      </w:r>
-      <w:r>
-        <w:t xml:space="preserve"> (5 de cada 6</w:t>
-      </w:r>
-      <w:r>
-        <w:t xml:space="preserve"> veces de forma aleatoria)</w:t>
-      </w:r>
-    </w:p>
-    <w:p>
-      <w:pPr>
-        <w:pStyle w:val="Prrafodelista"/>
-        <w:numPr>
-          <w:ilvl w:val="0"/>
-          <w:numId w:val="10"/>
-        </w:numPr>
-      </w:pPr>
-      <w:r>
-        <w:t>Que el detective encuentre el objetivo con la eficiencia máxima posible si no encuentra peligro de barro.</w:t>
-      </w:r>
-    </w:p>
-    <w:p>
-      <w:pPr>
-        <w:pStyle w:val="Prrafodelista"/>
-        <w:numPr>
-          <w:ilvl w:val="0"/>
-          <w:numId w:val="10"/>
-        </w:numPr>
-      </w:pPr>
-      <w:r>
-        <w:t>Que el detective siempre vuelva por el camino más seguro posible y conocido a casa una vez logrado el objetivo.</w:t>
+        <w:t xml:space="preserve">El detective en ocasiones esporádicas muere cuando pasa por una casilla cercana a un agujero. Esto se debe a un fallo que por más que depuramos no conseguimos localizar, aunque sabemos lo que ocurre no sabemos el por qué. Pocas veces pero las suficientes como para fastidiarnos el simulador, el método que devuelve la posición del detective se “escapa” un frame y da una posición que no es, sólo lo hace un frame y parece como si lo hiciera al azar. Si coincide justo ese frame </w:t>
+      </w:r>
+      <w:r>
+        <w:t>puede dar una casilla que no es y morir en un hueco.</w:t>
+      </w:r>
+      <w:r>
+        <w:t xml:space="preserve"> De la misma forma puede ocurrir que el cuchillo o el arma lo coja sin estar en su casilla. Ocurre aproximadamente en torno a un 10% de las ocasiones.</w:t>
       </w:r>
     </w:p>
     <w:p/>
     <w:p/>
     <w:p/>
     <w:p/>
-    <w:p/>
-    <w:p>
-      <w:r>
-        <w:t>NO hemos logrado los sigui</w:t>
-      </w:r>
-      <w:r>
-        <w:t>entes objetivos (que reúnen el 1</w:t>
-      </w:r>
-      <w:r>
-        <w:t>0-15</w:t>
-      </w:r>
-      <w:r>
-        <w:t>% de los casos en los que el detective no encuentra el cadáver):</w:t>
-      </w:r>
-    </w:p>
-    <w:p>
-      <w:pPr>
-        <w:pStyle w:val="Prrafodelista"/>
-        <w:numPr>
-          <w:ilvl w:val="0"/>
-          <w:numId w:val="10"/>
-        </w:numPr>
-      </w:pPr>
-      <w:r>
-        <w:t>Que el detective consiga sal</w:t>
-      </w:r>
-      <w:r>
-        <w:t xml:space="preserve">ir cuando está rodeado de barro de la forma más eficiente. Además, el recorrido por las casillas descubiertas una vez encontrado barro es completamente </w:t>
-      </w:r>
-      <w:proofErr w:type="spellStart"/>
-      <w:r>
-        <w:t>random</w:t>
-      </w:r>
-      <w:proofErr w:type="spellEnd"/>
-      <w:r>
-        <w:t xml:space="preserve"> salvo si encuentra casillas desconocidas, que les da preferencia</w:t>
-      </w:r>
-      <w:r>
-        <w:t xml:space="preserve">. De esta forma, a veces debido al </w:t>
-      </w:r>
-      <w:proofErr w:type="spellStart"/>
-      <w:r>
-        <w:t>random</w:t>
-      </w:r>
-      <w:proofErr w:type="spellEnd"/>
-      <w:r>
-        <w:t xml:space="preserve"> da vueltas innecesarias. Probamos con una matriz que contara el número de veces que se pasaban por las casillas para que pasara por las que tuviera menor número, pero no nos llegó a funcionar.</w:t>
-      </w:r>
-    </w:p>
-    <w:p>
-      <w:pPr>
-        <w:pStyle w:val="Prrafodelista"/>
-        <w:numPr>
-          <w:ilvl w:val="0"/>
-          <w:numId w:val="10"/>
-        </w:numPr>
-      </w:pPr>
-      <w:r>
-        <w:t xml:space="preserve">El detective en ocasiones esporádicas muere cuando pasa por una casilla cercana a un agujero. Esto se debe a un fallo que por más que depuramos no conseguimos localizar, aunque sabemos lo que ocurre no sabemos el por qué. Pocas veces pero las suficientes como para fastidiarnos el simulador, el método que devuelve la posición del detective se “escapa” un </w:t>
-      </w:r>
-      <w:proofErr w:type="spellStart"/>
-      <w:r>
-        <w:t>frame</w:t>
-      </w:r>
-      <w:proofErr w:type="spellEnd"/>
-      <w:r>
-        <w:t xml:space="preserve"> y da una posición que no es, sólo lo hace un </w:t>
-      </w:r>
-      <w:proofErr w:type="spellStart"/>
-      <w:r>
-        <w:t>frame</w:t>
-      </w:r>
-      <w:proofErr w:type="spellEnd"/>
-      <w:r>
-        <w:t xml:space="preserve"> y parece como si lo hiciera al azar. Si coincide justo ese </w:t>
-      </w:r>
-      <w:proofErr w:type="spellStart"/>
-      <w:r>
-        <w:t>frame</w:t>
-      </w:r>
-      <w:proofErr w:type="spellEnd"/>
-      <w:r>
-        <w:t xml:space="preserve"> </w:t>
-      </w:r>
-      <w:r>
-        <w:t>puede dar una casilla que no es y morir en un hueco.</w:t>
-      </w:r>
-      <w:r>
-        <w:t xml:space="preserve"> De la misma forma puede ocurrir que el cuchillo o el arma lo coja sin estar en su casilla. Ocurre aproximadamente en torno a un 10% de las ocasiones.</w:t>
-      </w:r>
-    </w:p>
-    <w:p/>
-    <w:p/>
-    <w:p/>
-    <w:p/>
-    <w:p>
-      <w:r>
-        <w:lastRenderedPageBreak/>
+    <w:p>
+      <w:r>
         <w:t xml:space="preserve">Referencias y apoyos del desarrollo de la práctica: </w:t>
       </w:r>
     </w:p>
@@ -2678,7 +2400,7 @@
           <w:i/>
         </w:rPr>
       </w:pPr>
-      <w:hyperlink r:id="rId10" w:history="1">
+      <w:hyperlink r:id="rId11" w:history="1">
         <w:r>
           <w:rPr>
             <w:rStyle w:val="Hipervnculo"/>
@@ -2736,21 +2458,7 @@
         <w:rPr>
           <w:i/>
         </w:rPr>
-        <w:t xml:space="preserve">Repositorio de </w:t>
-      </w:r>
-      <w:proofErr w:type="spellStart"/>
-      <w:r>
-        <w:rPr>
-          <w:i/>
-        </w:rPr>
-        <w:t>Github</w:t>
-      </w:r>
-      <w:proofErr w:type="spellEnd"/>
-      <w:r>
-        <w:rPr>
-          <w:i/>
-        </w:rPr>
-        <w:t xml:space="preserve">: </w:t>
+        <w:t xml:space="preserve">Repositorio de Github: </w:t>
       </w:r>
       <w:r>
         <w:rPr>
@@ -2807,8 +2515,8 @@
 </file>
 
 <file path=word/numbering.xml><?xml version="1.0" encoding="utf-8"?>
-<w:numbering xmlns:wpc="http://schemas.microsoft.com/office/word/2010/wordprocessingCanvas" xmlns:mc="http://schemas.openxmlformats.org/markup-compatibility/2006" xmlns:o="urn:schemas-microsoft-com:office:office" xmlns:r="http://schemas.openxmlformats.org/officeDocument/2006/relationships" xmlns:m="http://schemas.openxmlformats.org/officeDocument/2006/math" xmlns:v="urn:schemas-microsoft-com:vml" xmlns:wp14="http://schemas.microsoft.com/office/word/2010/wordprocessingDrawing" xmlns:wp="http://schemas.openxmlformats.org/drawingml/2006/wordprocessingDrawing" xmlns:w10="urn:schemas-microsoft-com:office:word" xmlns:w="http://schemas.openxmlformats.org/wordprocessingml/2006/main" xmlns:w14="http://schemas.microsoft.com/office/word/2010/wordml" xmlns:w15="http://schemas.microsoft.com/office/word/2012/wordml" xmlns:wpg="http://schemas.microsoft.com/office/word/2010/wordprocessingGroup" xmlns:wpi="http://schemas.microsoft.com/office/word/2010/wordprocessingInk" xmlns:wne="http://schemas.microsoft.com/office/word/2006/wordml" xmlns:wps="http://schemas.microsoft.com/office/word/2010/wordprocessingShape" mc:Ignorable="w14 w15 wp14">
-  <w:abstractNum w:abstractNumId="0" w15:restartNumberingAfterBreak="0">
+<w:numbering xmlns:wpc="http://schemas.microsoft.com/office/word/2010/wordprocessingCanvas" xmlns:mc="http://schemas.openxmlformats.org/markup-compatibility/2006" xmlns:o="urn:schemas-microsoft-com:office:office" xmlns:r="http://schemas.openxmlformats.org/officeDocument/2006/relationships" xmlns:m="http://schemas.openxmlformats.org/officeDocument/2006/math" xmlns:v="urn:schemas-microsoft-com:vml" xmlns:wp14="http://schemas.microsoft.com/office/word/2010/wordprocessingDrawing" xmlns:wp="http://schemas.openxmlformats.org/drawingml/2006/wordprocessingDrawing" xmlns:w10="urn:schemas-microsoft-com:office:word" xmlns:w="http://schemas.openxmlformats.org/wordprocessingml/2006/main" xmlns:w14="http://schemas.microsoft.com/office/word/2010/wordml" xmlns:wpg="http://schemas.microsoft.com/office/word/2010/wordprocessingGroup" xmlns:wpi="http://schemas.microsoft.com/office/word/2010/wordprocessingInk" xmlns:wne="http://schemas.microsoft.com/office/word/2006/wordml" xmlns:wps="http://schemas.microsoft.com/office/word/2010/wordprocessingShape" mc:Ignorable="w14 wp14">
+  <w:abstractNum w:abstractNumId="0">
     <w:nsid w:val="11521B30"/>
     <w:multiLevelType w:val="hybridMultilevel"/>
     <w:tmpl w:val="D200D8E2"/>
@@ -2920,7 +2628,7 @@
       </w:rPr>
     </w:lvl>
   </w:abstractNum>
-  <w:abstractNum w:abstractNumId="1" w15:restartNumberingAfterBreak="0">
+  <w:abstractNum w:abstractNumId="1">
     <w:nsid w:val="1C4C4EFA"/>
     <w:multiLevelType w:val="hybridMultilevel"/>
     <w:tmpl w:val="23A4BE94"/>
@@ -3033,7 +2741,7 @@
       </w:rPr>
     </w:lvl>
   </w:abstractNum>
-  <w:abstractNum w:abstractNumId="2" w15:restartNumberingAfterBreak="0">
+  <w:abstractNum w:abstractNumId="2">
     <w:nsid w:val="1F6404AD"/>
     <w:multiLevelType w:val="hybridMultilevel"/>
     <w:tmpl w:val="C590B440"/>
@@ -3146,7 +2854,7 @@
       </w:rPr>
     </w:lvl>
   </w:abstractNum>
-  <w:abstractNum w:abstractNumId="3" w15:restartNumberingAfterBreak="0">
+  <w:abstractNum w:abstractNumId="3">
     <w:nsid w:val="32885500"/>
     <w:multiLevelType w:val="hybridMultilevel"/>
     <w:tmpl w:val="16645D3C"/>
@@ -3258,7 +2966,7 @@
       </w:rPr>
     </w:lvl>
   </w:abstractNum>
-  <w:abstractNum w:abstractNumId="4" w15:restartNumberingAfterBreak="0">
+  <w:abstractNum w:abstractNumId="4">
     <w:nsid w:val="3F32258F"/>
     <w:multiLevelType w:val="hybridMultilevel"/>
     <w:tmpl w:val="3A1E0C60"/>
@@ -3344,7 +3052,7 @@
       </w:pPr>
     </w:lvl>
   </w:abstractNum>
-  <w:abstractNum w:abstractNumId="5" w15:restartNumberingAfterBreak="0">
+  <w:abstractNum w:abstractNumId="5">
     <w:nsid w:val="572F5E54"/>
     <w:multiLevelType w:val="hybridMultilevel"/>
     <w:tmpl w:val="82F4464E"/>
@@ -3457,7 +3165,7 @@
       </w:rPr>
     </w:lvl>
   </w:abstractNum>
-  <w:abstractNum w:abstractNumId="6" w15:restartNumberingAfterBreak="0">
+  <w:abstractNum w:abstractNumId="6">
     <w:nsid w:val="5C9C25BB"/>
     <w:multiLevelType w:val="hybridMultilevel"/>
     <w:tmpl w:val="805CE484"/>
@@ -3569,7 +3277,7 @@
       </w:rPr>
     </w:lvl>
   </w:abstractNum>
-  <w:abstractNum w:abstractNumId="7" w15:restartNumberingAfterBreak="0">
+  <w:abstractNum w:abstractNumId="7">
     <w:nsid w:val="66B04931"/>
     <w:multiLevelType w:val="hybridMultilevel"/>
     <w:tmpl w:val="29B0C5CA"/>
@@ -3655,7 +3363,7 @@
       </w:pPr>
     </w:lvl>
   </w:abstractNum>
-  <w:abstractNum w:abstractNumId="8" w15:restartNumberingAfterBreak="0">
+  <w:abstractNum w:abstractNumId="8">
     <w:nsid w:val="69537217"/>
     <w:multiLevelType w:val="hybridMultilevel"/>
     <w:tmpl w:val="8AA0B6F2"/>
@@ -3744,7 +3452,7 @@
       </w:pPr>
     </w:lvl>
   </w:abstractNum>
-  <w:abstractNum w:abstractNumId="9" w15:restartNumberingAfterBreak="0">
+  <w:abstractNum w:abstractNumId="9">
     <w:nsid w:val="736415F9"/>
     <w:multiLevelType w:val="hybridMultilevel"/>
     <w:tmpl w:val="3356C862"/>
@@ -3833,7 +3541,7 @@
       </w:pPr>
     </w:lvl>
   </w:abstractNum>
-  <w:abstractNum w:abstractNumId="10" w15:restartNumberingAfterBreak="0">
+  <w:abstractNum w:abstractNumId="10">
     <w:nsid w:val="74C1674E"/>
     <w:multiLevelType w:val="hybridMultilevel"/>
     <w:tmpl w:val="3C46C382"/>
@@ -3922,7 +3630,7 @@
       </w:pPr>
     </w:lvl>
   </w:abstractNum>
-  <w:abstractNum w:abstractNumId="11" w15:restartNumberingAfterBreak="0">
+  <w:abstractNum w:abstractNumId="11">
     <w:nsid w:val="7A1E2BDC"/>
     <w:multiLevelType w:val="hybridMultilevel"/>
     <w:tmpl w:val="57BE9508"/>
@@ -4051,7 +3759,7 @@
 </file>
 
 <file path=word/styles.xml><?xml version="1.0" encoding="utf-8"?>
-<w:styles xmlns:mc="http://schemas.openxmlformats.org/markup-compatibility/2006" xmlns:r="http://schemas.openxmlformats.org/officeDocument/2006/relationships" xmlns:w="http://schemas.openxmlformats.org/wordprocessingml/2006/main" xmlns:w14="http://schemas.microsoft.com/office/word/2010/wordml" xmlns:w15="http://schemas.microsoft.com/office/word/2012/wordml" mc:Ignorable="w14 w15">
+<w:styles xmlns:mc="http://schemas.openxmlformats.org/markup-compatibility/2006" xmlns:r="http://schemas.openxmlformats.org/officeDocument/2006/relationships" xmlns:w="http://schemas.openxmlformats.org/wordprocessingml/2006/main" xmlns:w14="http://schemas.microsoft.com/office/word/2010/wordml" mc:Ignorable="w14">
   <w:docDefaults>
     <w:rPrDefault>
       <w:rPr>
@@ -4067,378 +3775,144 @@
       </w:pPr>
     </w:pPrDefault>
   </w:docDefaults>
-  <w:latentStyles w:defLockedState="0" w:defUIPriority="99" w:defSemiHidden="0" w:defUnhideWhenUsed="0" w:defQFormat="0" w:count="371">
-    <w:lsdException w:name="Normal" w:uiPriority="0" w:qFormat="1"/>
-    <w:lsdException w:name="heading 1" w:uiPriority="9" w:qFormat="1"/>
-    <w:lsdException w:name="heading 2" w:semiHidden="1" w:uiPriority="9" w:unhideWhenUsed="1" w:qFormat="1"/>
-    <w:lsdException w:name="heading 3" w:semiHidden="1" w:uiPriority="9" w:unhideWhenUsed="1" w:qFormat="1"/>
-    <w:lsdException w:name="heading 4" w:semiHidden="1" w:uiPriority="9" w:unhideWhenUsed="1" w:qFormat="1"/>
-    <w:lsdException w:name="heading 5" w:semiHidden="1" w:uiPriority="9" w:unhideWhenUsed="1" w:qFormat="1"/>
-    <w:lsdException w:name="heading 6" w:semiHidden="1" w:uiPriority="9" w:unhideWhenUsed="1" w:qFormat="1"/>
-    <w:lsdException w:name="heading 7" w:semiHidden="1" w:uiPriority="9" w:unhideWhenUsed="1" w:qFormat="1"/>
-    <w:lsdException w:name="heading 8" w:semiHidden="1" w:uiPriority="9" w:unhideWhenUsed="1" w:qFormat="1"/>
-    <w:lsdException w:name="heading 9" w:semiHidden="1" w:uiPriority="9" w:unhideWhenUsed="1" w:qFormat="1"/>
-    <w:lsdException w:name="index 1" w:semiHidden="1" w:unhideWhenUsed="1"/>
-    <w:lsdException w:name="index 2" w:semiHidden="1" w:unhideWhenUsed="1"/>
-    <w:lsdException w:name="index 3" w:semiHidden="1" w:unhideWhenUsed="1"/>
-    <w:lsdException w:name="index 4" w:semiHidden="1" w:unhideWhenUsed="1"/>
-    <w:lsdException w:name="index 5" w:semiHidden="1" w:unhideWhenUsed="1"/>
-    <w:lsdException w:name="index 6" w:semiHidden="1" w:unhideWhenUsed="1"/>
-    <w:lsdException w:name="index 7" w:semiHidden="1" w:unhideWhenUsed="1"/>
-    <w:lsdException w:name="index 8" w:semiHidden="1" w:unhideWhenUsed="1"/>
-    <w:lsdException w:name="index 9" w:semiHidden="1" w:unhideWhenUsed="1"/>
-    <w:lsdException w:name="toc 1" w:semiHidden="1" w:uiPriority="39" w:unhideWhenUsed="1"/>
-    <w:lsdException w:name="toc 2" w:semiHidden="1" w:uiPriority="39" w:unhideWhenUsed="1"/>
-    <w:lsdException w:name="toc 3" w:semiHidden="1" w:uiPriority="39" w:unhideWhenUsed="1"/>
-    <w:lsdException w:name="toc 4" w:semiHidden="1" w:uiPriority="39" w:unhideWhenUsed="1"/>
-    <w:lsdException w:name="toc 5" w:semiHidden="1" w:uiPriority="39" w:unhideWhenUsed="1"/>
-    <w:lsdException w:name="toc 6" w:semiHidden="1" w:uiPriority="39" w:unhideWhenUsed="1"/>
-    <w:lsdException w:name="toc 7" w:semiHidden="1" w:uiPriority="39" w:unhideWhenUsed="1"/>
-    <w:lsdException w:name="toc 8" w:semiHidden="1" w:uiPriority="39" w:unhideWhenUsed="1"/>
-    <w:lsdException w:name="toc 9" w:semiHidden="1" w:uiPriority="39" w:unhideWhenUsed="1"/>
-    <w:lsdException w:name="Normal Indent" w:semiHidden="1" w:unhideWhenUsed="1"/>
-    <w:lsdException w:name="footnote text" w:semiHidden="1" w:unhideWhenUsed="1"/>
-    <w:lsdException w:name="annotation text" w:semiHidden="1" w:unhideWhenUsed="1"/>
-    <w:lsdException w:name="header" w:semiHidden="1" w:unhideWhenUsed="1"/>
-    <w:lsdException w:name="footer" w:semiHidden="1" w:unhideWhenUsed="1"/>
-    <w:lsdException w:name="index heading" w:semiHidden="1" w:unhideWhenUsed="1"/>
-    <w:lsdException w:name="caption" w:semiHidden="1" w:uiPriority="35" w:unhideWhenUsed="1" w:qFormat="1"/>
-    <w:lsdException w:name="table of figures" w:semiHidden="1" w:unhideWhenUsed="1"/>
-    <w:lsdException w:name="envelope address" w:semiHidden="1" w:unhideWhenUsed="1"/>
-    <w:lsdException w:name="envelope return" w:semiHidden="1" w:unhideWhenUsed="1"/>
-    <w:lsdException w:name="footnote reference" w:semiHidden="1" w:unhideWhenUsed="1"/>
-    <w:lsdException w:name="annotation reference" w:semiHidden="1" w:unhideWhenUsed="1"/>
-    <w:lsdException w:name="line number" w:semiHidden="1" w:unhideWhenUsed="1"/>
-    <w:lsdException w:name="page number" w:semiHidden="1" w:unhideWhenUsed="1"/>
-    <w:lsdException w:name="endnote reference" w:semiHidden="1" w:unhideWhenUsed="1"/>
-    <w:lsdException w:name="endnote text" w:semiHidden="1" w:unhideWhenUsed="1"/>
-    <w:lsdException w:name="table of authorities" w:semiHidden="1" w:unhideWhenUsed="1"/>
-    <w:lsdException w:name="macro" w:semiHidden="1" w:unhideWhenUsed="1"/>
-    <w:lsdException w:name="toa heading" w:semiHidden="1" w:unhideWhenUsed="1"/>
-    <w:lsdException w:name="List" w:semiHidden="1" w:unhideWhenUsed="1"/>
-    <w:lsdException w:name="List Bullet" w:semiHidden="1" w:unhideWhenUsed="1"/>
-    <w:lsdException w:name="List Number" w:semiHidden="1" w:unhideWhenUsed="1"/>
-    <w:lsdException w:name="List 2" w:semiHidden="1" w:unhideWhenUsed="1"/>
-    <w:lsdException w:name="List 3" w:semiHidden="1" w:unhideWhenUsed="1"/>
-    <w:lsdException w:name="List 4" w:semiHidden="1" w:unhideWhenUsed="1"/>
-    <w:lsdException w:name="List 5" w:semiHidden="1" w:unhideWhenUsed="1"/>
-    <w:lsdException w:name="List Bullet 2" w:semiHidden="1" w:unhideWhenUsed="1"/>
-    <w:lsdException w:name="List Bullet 3" w:semiHidden="1" w:unhideWhenUsed="1"/>
-    <w:lsdException w:name="List Bullet 4" w:semiHidden="1" w:unhideWhenUsed="1"/>
-    <w:lsdException w:name="List Bullet 5" w:semiHidden="1" w:unhideWhenUsed="1"/>
-    <w:lsdException w:name="List Number 2" w:semiHidden="1" w:unhideWhenUsed="1"/>
-    <w:lsdException w:name="List Number 3" w:semiHidden="1" w:unhideWhenUsed="1"/>
-    <w:lsdException w:name="List Number 4" w:semiHidden="1" w:unhideWhenUsed="1"/>
-    <w:lsdException w:name="List Number 5" w:semiHidden="1" w:unhideWhenUsed="1"/>
-    <w:lsdException w:name="Title" w:uiPriority="10" w:qFormat="1"/>
-    <w:lsdException w:name="Closing" w:semiHidden="1" w:unhideWhenUsed="1"/>
-    <w:lsdException w:name="Signature" w:semiHidden="1" w:unhideWhenUsed="1"/>
-    <w:lsdException w:name="Default Paragraph Font" w:semiHidden="1" w:uiPriority="1" w:unhideWhenUsed="1"/>
-    <w:lsdException w:name="Body Text" w:semiHidden="1" w:unhideWhenUsed="1"/>
-    <w:lsdException w:name="Body Text Indent" w:semiHidden="1" w:unhideWhenUsed="1"/>
-    <w:lsdException w:name="List Continue" w:semiHidden="1" w:unhideWhenUsed="1"/>
-    <w:lsdException w:name="List Continue 2" w:semiHidden="1" w:unhideWhenUsed="1"/>
-    <w:lsdException w:name="List Continue 3" w:semiHidden="1" w:unhideWhenUsed="1"/>
-    <w:lsdException w:name="List Continue 4" w:semiHidden="1" w:unhideWhenUsed="1"/>
-    <w:lsdException w:name="List Continue 5" w:semiHidden="1" w:unhideWhenUsed="1"/>
-    <w:lsdException w:name="Message Header" w:semiHidden="1" w:unhideWhenUsed="1"/>
-    <w:lsdException w:name="Subtitle" w:uiPriority="11" w:qFormat="1"/>
-    <w:lsdException w:name="Salutation" w:semiHidden="1" w:unhideWhenUsed="1"/>
-    <w:lsdException w:name="Date" w:semiHidden="1" w:unhideWhenUsed="1"/>
-    <w:lsdException w:name="Body Text First Indent" w:semiHidden="1" w:unhideWhenUsed="1"/>
-    <w:lsdException w:name="Body Text First Indent 2" w:semiHidden="1" w:unhideWhenUsed="1"/>
-    <w:lsdException w:name="Note Heading" w:semiHidden="1" w:unhideWhenUsed="1"/>
-    <w:lsdException w:name="Body Text 2" w:semiHidden="1" w:unhideWhenUsed="1"/>
-    <w:lsdException w:name="Body Text 3" w:semiHidden="1" w:unhideWhenUsed="1"/>
-    <w:lsdException w:name="Body Text Indent 2" w:semiHidden="1" w:unhideWhenUsed="1"/>
-    <w:lsdException w:name="Body Text Indent 3" w:semiHidden="1" w:unhideWhenUsed="1"/>
-    <w:lsdException w:name="Block Text" w:semiHidden="1" w:unhideWhenUsed="1"/>
-    <w:lsdException w:name="Hyperlink" w:semiHidden="1" w:unhideWhenUsed="1"/>
-    <w:lsdException w:name="FollowedHyperlink" w:semiHidden="1" w:unhideWhenUsed="1"/>
-    <w:lsdException w:name="Strong" w:uiPriority="22" w:qFormat="1"/>
-    <w:lsdException w:name="Emphasis" w:uiPriority="20" w:qFormat="1"/>
-    <w:lsdException w:name="Document Map" w:semiHidden="1" w:unhideWhenUsed="1"/>
-    <w:lsdException w:name="Plain Text" w:semiHidden="1" w:unhideWhenUsed="1"/>
-    <w:lsdException w:name="E-mail Signature" w:semiHidden="1" w:unhideWhenUsed="1"/>
-    <w:lsdException w:name="HTML Top of Form" w:semiHidden="1" w:unhideWhenUsed="1"/>
-    <w:lsdException w:name="HTML Bottom of Form" w:semiHidden="1" w:unhideWhenUsed="1"/>
-    <w:lsdException w:name="Normal (Web)" w:semiHidden="1" w:unhideWhenUsed="1"/>
-    <w:lsdException w:name="HTML Acronym" w:semiHidden="1" w:unhideWhenUsed="1"/>
-    <w:lsdException w:name="HTML Address" w:semiHidden="1" w:unhideWhenUsed="1"/>
-    <w:lsdException w:name="HTML Cite" w:semiHidden="1" w:unhideWhenUsed="1"/>
-    <w:lsdException w:name="HTML Code" w:semiHidden="1" w:unhideWhenUsed="1"/>
-    <w:lsdException w:name="HTML Definition" w:semiHidden="1" w:unhideWhenUsed="1"/>
-    <w:lsdException w:name="HTML Keyboard" w:semiHidden="1" w:unhideWhenUsed="1"/>
-    <w:lsdException w:name="HTML Preformatted" w:semiHidden="1" w:unhideWhenUsed="1"/>
-    <w:lsdException w:name="HTML Sample" w:semiHidden="1" w:unhideWhenUsed="1"/>
-    <w:lsdException w:name="HTML Typewriter" w:semiHidden="1" w:unhideWhenUsed="1"/>
-    <w:lsdException w:name="HTML Variable" w:semiHidden="1" w:unhideWhenUsed="1"/>
-    <w:lsdException w:name="Normal Table" w:semiHidden="1" w:unhideWhenUsed="1"/>
-    <w:lsdException w:name="annotation subject" w:semiHidden="1" w:unhideWhenUsed="1"/>
-    <w:lsdException w:name="No List" w:semiHidden="1" w:unhideWhenUsed="1"/>
-    <w:lsdException w:name="Outline List 1" w:semiHidden="1" w:unhideWhenUsed="1"/>
-    <w:lsdException w:name="Outline List 2" w:semiHidden="1" w:unhideWhenUsed="1"/>
-    <w:lsdException w:name="Outline List 3" w:semiHidden="1" w:unhideWhenUsed="1"/>
-    <w:lsdException w:name="Table Simple 1" w:semiHidden="1" w:unhideWhenUsed="1"/>
-    <w:lsdException w:name="Table Simple 2" w:semiHidden="1" w:unhideWhenUsed="1"/>
-    <w:lsdException w:name="Table Simple 3" w:semiHidden="1" w:unhideWhenUsed="1"/>
-    <w:lsdException w:name="Table Classic 1" w:semiHidden="1" w:unhideWhenUsed="1"/>
-    <w:lsdException w:name="Table Classic 2" w:semiHidden="1" w:unhideWhenUsed="1"/>
-    <w:lsdException w:name="Table Classic 3" w:semiHidden="1" w:unhideWhenUsed="1"/>
-    <w:lsdException w:name="Table Classic 4" w:semiHidden="1" w:unhideWhenUsed="1"/>
-    <w:lsdException w:name="Table Colorful 1" w:semiHidden="1" w:unhideWhenUsed="1"/>
-    <w:lsdException w:name="Table Colorful 2" w:semiHidden="1" w:unhideWhenUsed="1"/>
-    <w:lsdException w:name="Table Colorful 3" w:semiHidden="1" w:unhideWhenUsed="1"/>
-    <w:lsdException w:name="Table Columns 1" w:semiHidden="1" w:unhideWhenUsed="1"/>
-    <w:lsdException w:name="Table Columns 2" w:semiHidden="1" w:unhideWhenUsed="1"/>
-    <w:lsdException w:name="Table Columns 3" w:semiHidden="1" w:unhideWhenUsed="1"/>
-    <w:lsdException w:name="Table Columns 4" w:semiHidden="1" w:unhideWhenUsed="1"/>
-    <w:lsdException w:name="Table Columns 5" w:semiHidden="1" w:unhideWhenUsed="1"/>
-    <w:lsdException w:name="Table Grid 1" w:semiHidden="1" w:unhideWhenUsed="1"/>
-    <w:lsdException w:name="Table Grid 2" w:semiHidden="1" w:unhideWhenUsed="1"/>
-    <w:lsdException w:name="Table Grid 3" w:semiHidden="1" w:unhideWhenUsed="1"/>
-    <w:lsdException w:name="Table Grid 4" w:semiHidden="1" w:unhideWhenUsed="1"/>
-    <w:lsdException w:name="Table Grid 5" w:semiHidden="1" w:unhideWhenUsed="1"/>
-    <w:lsdException w:name="Table Grid 6" w:semiHidden="1" w:unhideWhenUsed="1"/>
-    <w:lsdException w:name="Table Grid 7" w:semiHidden="1" w:unhideWhenUsed="1"/>
-    <w:lsdException w:name="Table Grid 8" w:semiHidden="1" w:unhideWhenUsed="1"/>
-    <w:lsdException w:name="Table List 1" w:semiHidden="1" w:unhideWhenUsed="1"/>
-    <w:lsdException w:name="Table List 2" w:semiHidden="1" w:unhideWhenUsed="1"/>
-    <w:lsdException w:name="Table List 3" w:semiHidden="1" w:unhideWhenUsed="1"/>
-    <w:lsdException w:name="Table List 4" w:semiHidden="1" w:unhideWhenUsed="1"/>
-    <w:lsdException w:name="Table List 5" w:semiHidden="1" w:unhideWhenUsed="1"/>
-    <w:lsdException w:name="Table List 6" w:semiHidden="1" w:unhideWhenUsed="1"/>
-    <w:lsdException w:name="Table List 7" w:semiHidden="1" w:unhideWhenUsed="1"/>
-    <w:lsdException w:name="Table List 8" w:semiHidden="1" w:unhideWhenUsed="1"/>
-    <w:lsdException w:name="Table 3D effects 1" w:semiHidden="1" w:unhideWhenUsed="1"/>
-    <w:lsdException w:name="Table 3D effects 2" w:semiHidden="1" w:unhideWhenUsed="1"/>
-    <w:lsdException w:name="Table 3D effects 3" w:semiHidden="1" w:unhideWhenUsed="1"/>
-    <w:lsdException w:name="Table Contemporary" w:semiHidden="1" w:unhideWhenUsed="1"/>
-    <w:lsdException w:name="Table Elegant" w:semiHidden="1" w:unhideWhenUsed="1"/>
-    <w:lsdException w:name="Table Professional" w:semiHidden="1" w:unhideWhenUsed="1"/>
-    <w:lsdException w:name="Table Subtle 1" w:semiHidden="1" w:unhideWhenUsed="1"/>
-    <w:lsdException w:name="Table Subtle 2" w:semiHidden="1" w:unhideWhenUsed="1"/>
-    <w:lsdException w:name="Table Web 1" w:semiHidden="1" w:unhideWhenUsed="1"/>
-    <w:lsdException w:name="Table Web 2" w:semiHidden="1" w:unhideWhenUsed="1"/>
-    <w:lsdException w:name="Table Web 3" w:semiHidden="1" w:unhideWhenUsed="1"/>
-    <w:lsdException w:name="Balloon Text" w:semiHidden="1" w:unhideWhenUsed="1"/>
-    <w:lsdException w:name="Table Grid" w:uiPriority="59"/>
-    <w:lsdException w:name="Table Theme" w:semiHidden="1" w:unhideWhenUsed="1"/>
-    <w:lsdException w:name="Placeholder Text" w:semiHidden="1"/>
-    <w:lsdException w:name="No Spacing" w:uiPriority="1" w:qFormat="1"/>
-    <w:lsdException w:name="Light Shading" w:uiPriority="60"/>
-    <w:lsdException w:name="Light List" w:uiPriority="61"/>
-    <w:lsdException w:name="Light Grid" w:uiPriority="62"/>
-    <w:lsdException w:name="Medium Shading 1" w:uiPriority="63"/>
-    <w:lsdException w:name="Medium Shading 2" w:uiPriority="64"/>
-    <w:lsdException w:name="Medium List 1" w:uiPriority="65"/>
-    <w:lsdException w:name="Medium List 2" w:uiPriority="66"/>
-    <w:lsdException w:name="Medium Grid 1" w:uiPriority="67"/>
-    <w:lsdException w:name="Medium Grid 2" w:uiPriority="68"/>
-    <w:lsdException w:name="Medium Grid 3" w:uiPriority="69"/>
-    <w:lsdException w:name="Dark List" w:uiPriority="70"/>
-    <w:lsdException w:name="Colorful Shading" w:uiPriority="71"/>
-    <w:lsdException w:name="Colorful List" w:uiPriority="72"/>
-    <w:lsdException w:name="Colorful Grid" w:uiPriority="73"/>
-    <w:lsdException w:name="Light Shading Accent 1" w:uiPriority="60"/>
-    <w:lsdException w:name="Light List Accent 1" w:uiPriority="61"/>
-    <w:lsdException w:name="Light Grid Accent 1" w:uiPriority="62"/>
-    <w:lsdException w:name="Medium Shading 1 Accent 1" w:uiPriority="63"/>
-    <w:lsdException w:name="Medium Shading 2 Accent 1" w:uiPriority="64"/>
-    <w:lsdException w:name="Medium List 1 Accent 1" w:uiPriority="65"/>
-    <w:lsdException w:name="Revision" w:semiHidden="1"/>
-    <w:lsdException w:name="List Paragraph" w:uiPriority="34" w:qFormat="1"/>
-    <w:lsdException w:name="Quote" w:uiPriority="29" w:qFormat="1"/>
-    <w:lsdException w:name="Intense Quote" w:uiPriority="30" w:qFormat="1"/>
-    <w:lsdException w:name="Medium List 2 Accent 1" w:uiPriority="66"/>
-    <w:lsdException w:name="Medium Grid 1 Accent 1" w:uiPriority="67"/>
-    <w:lsdException w:name="Medium Grid 2 Accent 1" w:uiPriority="68"/>
-    <w:lsdException w:name="Medium Grid 3 Accent 1" w:uiPriority="69"/>
-    <w:lsdException w:name="Dark List Accent 1" w:uiPriority="70"/>
-    <w:lsdException w:name="Colorful Shading Accent 1" w:uiPriority="71"/>
-    <w:lsdException w:name="Colorful List Accent 1" w:uiPriority="72"/>
-    <w:lsdException w:name="Colorful Grid Accent 1" w:uiPriority="73"/>
-    <w:lsdException w:name="Light Shading Accent 2" w:uiPriority="60"/>
-    <w:lsdException w:name="Light List Accent 2" w:uiPriority="61"/>
-    <w:lsdException w:name="Light Grid Accent 2" w:uiPriority="62"/>
-    <w:lsdException w:name="Medium Shading 1 Accent 2" w:uiPriority="63"/>
-    <w:lsdException w:name="Medium Shading 2 Accent 2" w:uiPriority="64"/>
-    <w:lsdException w:name="Medium List 1 Accent 2" w:uiPriority="65"/>
-    <w:lsdException w:name="Medium List 2 Accent 2" w:uiPriority="66"/>
-    <w:lsdException w:name="Medium Grid 1 Accent 2" w:uiPriority="67"/>
-    <w:lsdException w:name="Medium Grid 2 Accent 2" w:uiPriority="68"/>
-    <w:lsdException w:name="Medium Grid 3 Accent 2" w:uiPriority="69"/>
-    <w:lsdException w:name="Dark List Accent 2" w:uiPriority="70"/>
-    <w:lsdException w:name="Colorful Shading Accent 2" w:uiPriority="71"/>
-    <w:lsdException w:name="Colorful List Accent 2" w:uiPriority="72"/>
-    <w:lsdException w:name="Colorful Grid Accent 2" w:uiPriority="73"/>
-    <w:lsdException w:name="Light Shading Accent 3" w:uiPriority="60"/>
-    <w:lsdException w:name="Light List Accent 3" w:uiPriority="61"/>
-    <w:lsdException w:name="Light Grid Accent 3" w:uiPriority="62"/>
-    <w:lsdException w:name="Medium Shading 1 Accent 3" w:uiPriority="63"/>
-    <w:lsdException w:name="Medium Shading 2 Accent 3" w:uiPriority="64"/>
-    <w:lsdException w:name="Medium List 1 Accent 3" w:uiPriority="65"/>
-    <w:lsdException w:name="Medium List 2 Accent 3" w:uiPriority="66"/>
-    <w:lsdException w:name="Medium Grid 1 Accent 3" w:uiPriority="67"/>
-    <w:lsdException w:name="Medium Grid 2 Accent 3" w:uiPriority="68"/>
-    <w:lsdException w:name="Medium Grid 3 Accent 3" w:uiPriority="69"/>
-    <w:lsdException w:name="Dark List Accent 3" w:uiPriority="70"/>
-    <w:lsdException w:name="Colorful Shading Accent 3" w:uiPriority="71"/>
-    <w:lsdException w:name="Colorful List Accent 3" w:uiPriority="72"/>
-    <w:lsdException w:name="Colorful Grid Accent 3" w:uiPriority="73"/>
-    <w:lsdException w:name="Light Shading Accent 4" w:uiPriority="60"/>
-    <w:lsdException w:name="Light List Accent 4" w:uiPriority="61"/>
-    <w:lsdException w:name="Light Grid Accent 4" w:uiPriority="62"/>
-    <w:lsdException w:name="Medium Shading 1 Accent 4" w:uiPriority="63"/>
-    <w:lsdException w:name="Medium Shading 2 Accent 4" w:uiPriority="64"/>
-    <w:lsdException w:name="Medium List 1 Accent 4" w:uiPriority="65"/>
-    <w:lsdException w:name="Medium List 2 Accent 4" w:uiPriority="66"/>
-    <w:lsdException w:name="Medium Grid 1 Accent 4" w:uiPriority="67"/>
-    <w:lsdException w:name="Medium Grid 2 Accent 4" w:uiPriority="68"/>
-    <w:lsdException w:name="Medium Grid 3 Accent 4" w:uiPriority="69"/>
-    <w:lsdException w:name="Dark List Accent 4" w:uiPriority="70"/>
-    <w:lsdException w:name="Colorful Shading Accent 4" w:uiPriority="71"/>
-    <w:lsdException w:name="Colorful List Accent 4" w:uiPriority="72"/>
-    <w:lsdException w:name="Colorful Grid Accent 4" w:uiPriority="73"/>
-    <w:lsdException w:name="Light Shading Accent 5" w:uiPriority="60"/>
-    <w:lsdException w:name="Light List Accent 5" w:uiPriority="61"/>
-    <w:lsdException w:name="Light Grid Accent 5" w:uiPriority="62"/>
-    <w:lsdException w:name="Medium Shading 1 Accent 5" w:uiPriority="63"/>
-    <w:lsdException w:name="Medium Shading 2 Accent 5" w:uiPriority="64"/>
-    <w:lsdException w:name="Medium List 1 Accent 5" w:uiPriority="65"/>
-    <w:lsdException w:name="Medium List 2 Accent 5" w:uiPriority="66"/>
-    <w:lsdException w:name="Medium Grid 1 Accent 5" w:uiPriority="67"/>
-    <w:lsdException w:name="Medium Grid 2 Accent 5" w:uiPriority="68"/>
-    <w:lsdException w:name="Medium Grid 3 Accent 5" w:uiPriority="69"/>
-    <w:lsdException w:name="Dark List Accent 5" w:uiPriority="70"/>
-    <w:lsdException w:name="Colorful Shading Accent 5" w:uiPriority="71"/>
-    <w:lsdException w:name="Colorful List Accent 5" w:uiPriority="72"/>
-    <w:lsdException w:name="Colorful Grid Accent 5" w:uiPriority="73"/>
-    <w:lsdException w:name="Light Shading Accent 6" w:uiPriority="60"/>
-    <w:lsdException w:name="Light List Accent 6" w:uiPriority="61"/>
-    <w:lsdException w:name="Light Grid Accent 6" w:uiPriority="62"/>
-    <w:lsdException w:name="Medium Shading 1 Accent 6" w:uiPriority="63"/>
-    <w:lsdException w:name="Medium Shading 2 Accent 6" w:uiPriority="64"/>
-    <w:lsdException w:name="Medium List 1 Accent 6" w:uiPriority="65"/>
-    <w:lsdException w:name="Medium List 2 Accent 6" w:uiPriority="66"/>
-    <w:lsdException w:name="Medium Grid 1 Accent 6" w:uiPriority="67"/>
-    <w:lsdException w:name="Medium Grid 2 Accent 6" w:uiPriority="68"/>
-    <w:lsdException w:name="Medium Grid 3 Accent 6" w:uiPriority="69"/>
-    <w:lsdException w:name="Dark List Accent 6" w:uiPriority="70"/>
-    <w:lsdException w:name="Colorful Shading Accent 6" w:uiPriority="71"/>
-    <w:lsdException w:name="Colorful List Accent 6" w:uiPriority="72"/>
-    <w:lsdException w:name="Colorful Grid Accent 6" w:uiPriority="73"/>
-    <w:lsdException w:name="Subtle Emphasis" w:uiPriority="19" w:qFormat="1"/>
-    <w:lsdException w:name="Intense Emphasis" w:uiPriority="21" w:qFormat="1"/>
-    <w:lsdException w:name="Subtle Reference" w:uiPriority="31" w:qFormat="1"/>
-    <w:lsdException w:name="Intense Reference" w:uiPriority="32" w:qFormat="1"/>
-    <w:lsdException w:name="Book Title" w:uiPriority="33" w:qFormat="1"/>
-    <w:lsdException w:name="Bibliography" w:semiHidden="1" w:uiPriority="37" w:unhideWhenUsed="1"/>
-    <w:lsdException w:name="TOC Heading" w:semiHidden="1" w:uiPriority="39" w:unhideWhenUsed="1" w:qFormat="1"/>
-    <w:lsdException w:name="Plain Table 1" w:uiPriority="41"/>
-    <w:lsdException w:name="Plain Table 2" w:uiPriority="42"/>
-    <w:lsdException w:name="Plain Table 3" w:uiPriority="43"/>
-    <w:lsdException w:name="Plain Table 4" w:uiPriority="44"/>
-    <w:lsdException w:name="Plain Table 5" w:uiPriority="45"/>
-    <w:lsdException w:name="Grid Table Light" w:uiPriority="40"/>
-    <w:lsdException w:name="Grid Table 1 Light" w:uiPriority="46"/>
-    <w:lsdException w:name="Grid Table 2" w:uiPriority="47"/>
-    <w:lsdException w:name="Grid Table 3" w:uiPriority="48"/>
-    <w:lsdException w:name="Grid Table 4" w:uiPriority="49"/>
-    <w:lsdException w:name="Grid Table 5 Dark" w:uiPriority="50"/>
-    <w:lsdException w:name="Grid Table 6 Colorful" w:uiPriority="51"/>
-    <w:lsdException w:name="Grid Table 7 Colorful" w:uiPriority="52"/>
-    <w:lsdException w:name="Grid Table 1 Light Accent 1" w:uiPriority="46"/>
-    <w:lsdException w:name="Grid Table 2 Accent 1" w:uiPriority="47"/>
-    <w:lsdException w:name="Grid Table 3 Accent 1" w:uiPriority="48"/>
-    <w:lsdException w:name="Grid Table 4 Accent 1" w:uiPriority="49"/>
-    <w:lsdException w:name="Grid Table 5 Dark Accent 1" w:uiPriority="50"/>
-    <w:lsdException w:name="Grid Table 6 Colorful Accent 1" w:uiPriority="51"/>
-    <w:lsdException w:name="Grid Table 7 Colorful Accent 1" w:uiPriority="52"/>
-    <w:lsdException w:name="Grid Table 1 Light Accent 2" w:uiPriority="46"/>
-    <w:lsdException w:name="Grid Table 2 Accent 2" w:uiPriority="47"/>
-    <w:lsdException w:name="Grid Table 3 Accent 2" w:uiPriority="48"/>
-    <w:lsdException w:name="Grid Table 4 Accent 2" w:uiPriority="49"/>
-    <w:lsdException w:name="Grid Table 5 Dark Accent 2" w:uiPriority="50"/>
-    <w:lsdException w:name="Grid Table 6 Colorful Accent 2" w:uiPriority="51"/>
-    <w:lsdException w:name="Grid Table 7 Colorful Accent 2" w:uiPriority="52"/>
-    <w:lsdException w:name="Grid Table 1 Light Accent 3" w:uiPriority="46"/>
-    <w:lsdException w:name="Grid Table 2 Accent 3" w:uiPriority="47"/>
-    <w:lsdException w:name="Grid Table 3 Accent 3" w:uiPriority="48"/>
-    <w:lsdException w:name="Grid Table 4 Accent 3" w:uiPriority="49"/>
-    <w:lsdException w:name="Grid Table 5 Dark Accent 3" w:uiPriority="50"/>
-    <w:lsdException w:name="Grid Table 6 Colorful Accent 3" w:uiPriority="51"/>
-    <w:lsdException w:name="Grid Table 7 Colorful Accent 3" w:uiPriority="52"/>
-    <w:lsdException w:name="Grid Table 1 Light Accent 4" w:uiPriority="46"/>
-    <w:lsdException w:name="Grid Table 2 Accent 4" w:uiPriority="47"/>
-    <w:lsdException w:name="Grid Table 3 Accent 4" w:uiPriority="48"/>
-    <w:lsdException w:name="Grid Table 4 Accent 4" w:uiPriority="49"/>
-    <w:lsdException w:name="Grid Table 5 Dark Accent 4" w:uiPriority="50"/>
-    <w:lsdException w:name="Grid Table 6 Colorful Accent 4" w:uiPriority="51"/>
-    <w:lsdException w:name="Grid Table 7 Colorful Accent 4" w:uiPriority="52"/>
-    <w:lsdException w:name="Grid Table 1 Light Accent 5" w:uiPriority="46"/>
-    <w:lsdException w:name="Grid Table 2 Accent 5" w:uiPriority="47"/>
-    <w:lsdException w:name="Grid Table 3 Accent 5" w:uiPriority="48"/>
-    <w:lsdException w:name="Grid Table 4 Accent 5" w:uiPriority="49"/>
-    <w:lsdException w:name="Grid Table 5 Dark Accent 5" w:uiPriority="50"/>
-    <w:lsdException w:name="Grid Table 6 Colorful Accent 5" w:uiPriority="51"/>
-    <w:lsdException w:name="Grid Table 7 Colorful Accent 5" w:uiPriority="52"/>
-    <w:lsdException w:name="Grid Table 1 Light Accent 6" w:uiPriority="46"/>
-    <w:lsdException w:name="Grid Table 2 Accent 6" w:uiPriority="47"/>
-    <w:lsdException w:name="Grid Table 3 Accent 6" w:uiPriority="48"/>
-    <w:lsdException w:name="Grid Table 4 Accent 6" w:uiPriority="49"/>
-    <w:lsdException w:name="Grid Table 5 Dark Accent 6" w:uiPriority="50"/>
-    <w:lsdException w:name="Grid Table 6 Colorful Accent 6" w:uiPriority="51"/>
-    <w:lsdException w:name="Grid Table 7 Colorful Accent 6" w:uiPriority="52"/>
-    <w:lsdException w:name="List Table 1 Light" w:uiPriority="46"/>
-    <w:lsdException w:name="List Table 2" w:uiPriority="47"/>
-    <w:lsdException w:name="List Table 3" w:uiPriority="48"/>
-    <w:lsdException w:name="List Table 4" w:uiPriority="49"/>
-    <w:lsdException w:name="List Table 5 Dark" w:uiPriority="50"/>
-    <w:lsdException w:name="List Table 6 Colorful" w:uiPriority="51"/>
-    <w:lsdException w:name="List Table 7 Colorful" w:uiPriority="52"/>
-    <w:lsdException w:name="List Table 1 Light Accent 1" w:uiPriority="46"/>
-    <w:lsdException w:name="List Table 2 Accent 1" w:uiPriority="47"/>
-    <w:lsdException w:name="List Table 3 Accent 1" w:uiPriority="48"/>
-    <w:lsdException w:name="List Table 4 Accent 1" w:uiPriority="49"/>
-    <w:lsdException w:name="List Table 5 Dark Accent 1" w:uiPriority="50"/>
-    <w:lsdException w:name="List Table 6 Colorful Accent 1" w:uiPriority="51"/>
-    <w:lsdException w:name="List Table 7 Colorful Accent 1" w:uiPriority="52"/>
-    <w:lsdException w:name="List Table 1 Light Accent 2" w:uiPriority="46"/>
-    <w:lsdException w:name="List Table 2 Accent 2" w:uiPriority="47"/>
-    <w:lsdException w:name="List Table 3 Accent 2" w:uiPriority="48"/>
-    <w:lsdException w:name="List Table 4 Accent 2" w:uiPriority="49"/>
-    <w:lsdException w:name="List Table 5 Dark Accent 2" w:uiPriority="50"/>
-    <w:lsdException w:name="List Table 6 Colorful Accent 2" w:uiPriority="51"/>
-    <w:lsdException w:name="List Table 7 Colorful Accent 2" w:uiPriority="52"/>
-    <w:lsdException w:name="List Table 1 Light Accent 3" w:uiPriority="46"/>
-    <w:lsdException w:name="List Table 2 Accent 3" w:uiPriority="47"/>
-    <w:lsdException w:name="List Table 3 Accent 3" w:uiPriority="48"/>
-    <w:lsdException w:name="List Table 4 Accent 3" w:uiPriority="49"/>
-    <w:lsdException w:name="List Table 5 Dark Accent 3" w:uiPriority="50"/>
-    <w:lsdException w:name="List Table 6 Colorful Accent 3" w:uiPriority="51"/>
-    <w:lsdException w:name="List Table 7 Colorful Accent 3" w:uiPriority="52"/>
-    <w:lsdException w:name="List Table 1 Light Accent 4" w:uiPriority="46"/>
-    <w:lsdException w:name="List Table 2 Accent 4" w:uiPriority="47"/>
-    <w:lsdException w:name="List Table 3 Accent 4" w:uiPriority="48"/>
-    <w:lsdException w:name="List Table 4 Accent 4" w:uiPriority="49"/>
-    <w:lsdException w:name="List Table 5 Dark Accent 4" w:uiPriority="50"/>
-    <w:lsdException w:name="List Table 6 Colorful Accent 4" w:uiPriority="51"/>
-    <w:lsdException w:name="List Table 7 Colorful Accent 4" w:uiPriority="52"/>
-    <w:lsdException w:name="List Table 1 Light Accent 5" w:uiPriority="46"/>
-    <w:lsdException w:name="List Table 2 Accent 5" w:uiPriority="47"/>
-    <w:lsdException w:name="List Table 3 Accent 5" w:uiPriority="48"/>
-    <w:lsdException w:name="List Table 4 Accent 5" w:uiPriority="49"/>
-    <w:lsdException w:name="List Table 5 Dark Accent 5" w:uiPriority="50"/>
-    <w:lsdException w:name="List Table 6 Colorful Accent 5" w:uiPriority="51"/>
-    <w:lsdException w:name="List Table 7 Colorful Accent 5" w:uiPriority="52"/>
-    <w:lsdException w:name="List Table 1 Light Accent 6" w:uiPriority="46"/>
-    <w:lsdException w:name="List Table 2 Accent 6" w:uiPriority="47"/>
-    <w:lsdException w:name="List Table 3 Accent 6" w:uiPriority="48"/>
-    <w:lsdException w:name="List Table 4 Accent 6" w:uiPriority="49"/>
-    <w:lsdException w:name="List Table 5 Dark Accent 6" w:uiPriority="50"/>
-    <w:lsdException w:name="List Table 6 Colorful Accent 6" w:uiPriority="51"/>
-    <w:lsdException w:name="List Table 7 Colorful Accent 6" w:uiPriority="52"/>
+  <w:latentStyles w:defLockedState="0" w:defUIPriority="99" w:defSemiHidden="1" w:defUnhideWhenUsed="1" w:defQFormat="0" w:count="267">
+    <w:lsdException w:name="Normal" w:semiHidden="0" w:uiPriority="0" w:unhideWhenUsed="0" w:qFormat="1"/>
+    <w:lsdException w:name="heading 1" w:semiHidden="0" w:uiPriority="9" w:unhideWhenUsed="0" w:qFormat="1"/>
+    <w:lsdException w:name="heading 2" w:uiPriority="9" w:qFormat="1"/>
+    <w:lsdException w:name="heading 3" w:uiPriority="9" w:qFormat="1"/>
+    <w:lsdException w:name="heading 4" w:uiPriority="9" w:qFormat="1"/>
+    <w:lsdException w:name="heading 5" w:uiPriority="9" w:qFormat="1"/>
+    <w:lsdException w:name="heading 6" w:uiPriority="9" w:qFormat="1"/>
+    <w:lsdException w:name="heading 7" w:uiPriority="9" w:qFormat="1"/>
+    <w:lsdException w:name="heading 8" w:uiPriority="9" w:qFormat="1"/>
+    <w:lsdException w:name="heading 9" w:uiPriority="9" w:qFormat="1"/>
+    <w:lsdException w:name="toc 1" w:uiPriority="39"/>
+    <w:lsdException w:name="toc 2" w:uiPriority="39"/>
+    <w:lsdException w:name="toc 3" w:uiPriority="39"/>
+    <w:lsdException w:name="toc 4" w:uiPriority="39"/>
+    <w:lsdException w:name="toc 5" w:uiPriority="39"/>
+    <w:lsdException w:name="toc 6" w:uiPriority="39"/>
+    <w:lsdException w:name="toc 7" w:uiPriority="39"/>
+    <w:lsdException w:name="toc 8" w:uiPriority="39"/>
+    <w:lsdException w:name="toc 9" w:uiPriority="39"/>
+    <w:lsdException w:name="caption" w:uiPriority="35" w:qFormat="1"/>
+    <w:lsdException w:name="Title" w:semiHidden="0" w:uiPriority="10" w:unhideWhenUsed="0" w:qFormat="1"/>
+    <w:lsdException w:name="Default Paragraph Font" w:uiPriority="1"/>
+    <w:lsdException w:name="Subtitle" w:semiHidden="0" w:uiPriority="11" w:unhideWhenUsed="0" w:qFormat="1"/>
+    <w:lsdException w:name="Strong" w:semiHidden="0" w:uiPriority="22" w:unhideWhenUsed="0" w:qFormat="1"/>
+    <w:lsdException w:name="Emphasis" w:semiHidden="0" w:uiPriority="20" w:unhideWhenUsed="0" w:qFormat="1"/>
+    <w:lsdException w:name="Table Grid" w:semiHidden="0" w:uiPriority="59" w:unhideWhenUsed="0"/>
+    <w:lsdException w:name="Placeholder Text" w:unhideWhenUsed="0"/>
+    <w:lsdException w:name="No Spacing" w:semiHidden="0" w:uiPriority="1" w:unhideWhenUsed="0" w:qFormat="1"/>
+    <w:lsdException w:name="Light Shading" w:semiHidden="0" w:uiPriority="60" w:unhideWhenUsed="0"/>
+    <w:lsdException w:name="Light List" w:semiHidden="0" w:uiPriority="61" w:unhideWhenUsed="0"/>
+    <w:lsdException w:name="Light Grid" w:semiHidden="0" w:uiPriority="62" w:unhideWhenUsed="0"/>
+    <w:lsdException w:name="Medium Shading 1" w:semiHidden="0" w:uiPriority="63" w:unhideWhenUsed="0"/>
+    <w:lsdException w:name="Medium Shading 2" w:semiHidden="0" w:uiPriority="64" w:unhideWhenUsed="0"/>
+    <w:lsdException w:name="Medium List 1" w:semiHidden="0" w:uiPriority="65" w:unhideWhenUsed="0"/>
+    <w:lsdException w:name="Medium List 2" w:semiHidden="0" w:uiPriority="66" w:unhideWhenUsed="0"/>
+    <w:lsdException w:name="Medium Grid 1" w:semiHidden="0" w:uiPriority="67" w:unhideWhenUsed="0"/>
+    <w:lsdException w:name="Medium Grid 2" w:semiHidden="0" w:uiPriority="68" w:unhideWhenUsed="0"/>
+    <w:lsdException w:name="Medium Grid 3" w:semiHidden="0" w:uiPriority="69" w:unhideWhenUsed="0"/>
+    <w:lsdException w:name="Dark List" w:semiHidden="0" w:uiPriority="70" w:unhideWhenUsed="0"/>
+    <w:lsdException w:name="Colorful Shading" w:semiHidden="0" w:uiPriority="71" w:unhideWhenUsed="0"/>
+    <w:lsdException w:name="Colorful List" w:semiHidden="0" w:uiPriority="72" w:unhideWhenUsed="0"/>
+    <w:lsdException w:name="Colorful Grid" w:semiHidden="0" w:uiPriority="73" w:unhideWhenUsed="0"/>
+    <w:lsdException w:name="Light Shading Accent 1" w:semiHidden="0" w:uiPriority="60" w:unhideWhenUsed="0"/>
+    <w:lsdException w:name="Light List Accent 1" w:semiHidden="0" w:uiPriority="61" w:unhideWhenUsed="0"/>
+    <w:lsdException w:name="Light Grid Accent 1" w:semiHidden="0" w:uiPriority="62" w:unhideWhenUsed="0"/>
+    <w:lsdException w:name="Medium Shading 1 Accent 1" w:semiHidden="0" w:uiPriority="63" w:unhideWhenUsed="0"/>
+    <w:lsdException w:name="Medium Shading 2 Accent 1" w:semiHidden="0" w:uiPriority="64" w:unhideWhenUsed="0"/>
+    <w:lsdException w:name="Medium List 1 Accent 1" w:semiHidden="0" w:uiPriority="65" w:unhideWhenUsed="0"/>
+    <w:lsdException w:name="Revision" w:unhideWhenUsed="0"/>
+    <w:lsdException w:name="List Paragraph" w:semiHidden="0" w:uiPriority="34" w:unhideWhenUsed="0" w:qFormat="1"/>
+    <w:lsdException w:name="Quote" w:semiHidden="0" w:uiPriority="29" w:unhideWhenUsed="0" w:qFormat="1"/>
+    <w:lsdException w:name="Intense Quote" w:semiHidden="0" w:uiPriority="30" w:unhideWhenUsed="0" w:qFormat="1"/>
+    <w:lsdException w:name="Medium List 2 Accent 1" w:semiHidden="0" w:uiPriority="66" w:unhideWhenUsed="0"/>
+    <w:lsdException w:name="Medium Grid 1 Accent 1" w:semiHidden="0" w:uiPriority="67" w:unhideWhenUsed="0"/>
+    <w:lsdException w:name="Medium Grid 2 Accent 1" w:semiHidden="0" w:uiPriority="68" w:unhideWhenUsed="0"/>
+    <w:lsdException w:name="Medium Grid 3 Accent 1" w:semiHidden="0" w:uiPriority="69" w:unhideWhenUsed="0"/>
+    <w:lsdException w:name="Dark List Accent 1" w:semiHidden="0" w:uiPriority="70" w:unhideWhenUsed="0"/>
+    <w:lsdException w:name="Colorful Shading Accent 1" w:semiHidden="0" w:uiPriority="71" w:unhideWhenUsed="0"/>
+    <w:lsdException w:name="Colorful List Accent 1" w:semiHidden="0" w:uiPriority="72" w:unhideWhenUsed="0"/>
+    <w:lsdException w:name="Colorful Grid Accent 1" w:semiHidden="0" w:uiPriority="73" w:unhideWhenUsed="0"/>
+    <w:lsdException w:name="Light Shading Accent 2" w:semiHidden="0" w:uiPriority="60" w:unhideWhenUsed="0"/>
+    <w:lsdException w:name="Light List Accent 2" w:semiHidden="0" w:uiPriority="61" w:unhideWhenUsed="0"/>
+    <w:lsdException w:name="Light Grid Accent 2" w:semiHidden="0" w:uiPriority="62" w:unhideWhenUsed="0"/>
+    <w:lsdException w:name="Medium Shading 1 Accent 2" w:semiHidden="0" w:uiPriority="63" w:unhideWhenUsed="0"/>
+    <w:lsdException w:name="Medium Shading 2 Accent 2" w:semiHidden="0" w:uiPriority="64" w:unhideWhenUsed="0"/>
+    <w:lsdException w:name="Medium List 1 Accent 2" w:semiHidden="0" w:uiPriority="65" w:unhideWhenUsed="0"/>
+    <w:lsdException w:name="Medium List 2 Accent 2" w:semiHidden="0" w:uiPriority="66" w:unhideWhenUsed="0"/>
+    <w:lsdException w:name="Medium Grid 1 Accent 2" w:semiHidden="0" w:uiPriority="67" w:unhideWhenUsed="0"/>
+    <w:lsdException w:name="Medium Grid 2 Accent 2" w:semiHidden="0" w:uiPriority="68" w:unhideWhenUsed="0"/>
+    <w:lsdException w:name="Medium Grid 3 Accent 2" w:semiHidden="0" w:uiPriority="69" w:unhideWhenUsed="0"/>
+    <w:lsdException w:name="Dark List Accent 2" w:semiHidden="0" w:uiPriority="70" w:unhideWhenUsed="0"/>
+    <w:lsdException w:name="Colorful Shading Accent 2" w:semiHidden="0" w:uiPriority="71" w:unhideWhenUsed="0"/>
+    <w:lsdException w:name="Colorful List Accent 2" w:semiHidden="0" w:uiPriority="72" w:unhideWhenUsed="0"/>
+    <w:lsdException w:name="Colorful Grid Accent 2" w:semiHidden="0" w:uiPriority="73" w:unhideWhenUsed="0"/>
+    <w:lsdException w:name="Light Shading Accent 3" w:semiHidden="0" w:uiPriority="60" w:unhideWhenUsed="0"/>
+    <w:lsdException w:name="Light List Accent 3" w:semiHidden="0" w:uiPriority="61" w:unhideWhenUsed="0"/>
+    <w:lsdException w:name="Light Grid Accent 3" w:semiHidden="0" w:uiPriority="62" w:unhideWhenUsed="0"/>
+    <w:lsdException w:name="Medium Shading 1 Accent 3" w:semiHidden="0" w:uiPriority="63" w:unhideWhenUsed="0"/>
+    <w:lsdException w:name="Medium Shading 2 Accent 3" w:semiHidden="0" w:uiPriority="64" w:unhideWhenUsed="0"/>
+    <w:lsdException w:name="Medium List 1 Accent 3" w:semiHidden="0" w:uiPriority="65" w:unhideWhenUsed="0"/>
+    <w:lsdException w:name="Medium List 2 Accent 3" w:semiHidden="0" w:uiPriority="66" w:unhideWhenUsed="0"/>
+    <w:lsdException w:name="Medium Grid 1 Accent 3" w:semiHidden="0" w:uiPriority="67" w:unhideWhenUsed="0"/>
+    <w:lsdException w:name="Medium Grid 2 Accent 3" w:semiHidden="0" w:uiPriority="68" w:unhideWhenUsed="0"/>
+    <w:lsdException w:name="Medium Grid 3 Accent 3" w:semiHidden="0" w:uiPriority="69" w:unhideWhenUsed="0"/>
+    <w:lsdException w:name="Dark List Accent 3" w:semiHidden="0" w:uiPriority="70" w:unhideWhenUsed="0"/>
+    <w:lsdException w:name="Colorful Shading Accent 3" w:semiHidden="0" w:uiPriority="71" w:unhideWhenUsed="0"/>
+    <w:lsdException w:name="Colorful List Accent 3" w:semiHidden="0" w:uiPriority="72" w:unhideWhenUsed="0"/>
+    <w:lsdException w:name="Colorful Grid Accent 3" w:semiHidden="0" w:uiPriority="73" w:unhideWhenUsed="0"/>
+    <w:lsdException w:name="Light Shading Accent 4" w:semiHidden="0" w:uiPriority="60" w:unhideWhenUsed="0"/>
+    <w:lsdException w:name="Light List Accent 4" w:semiHidden="0" w:uiPriority="61" w:unhideWhenUsed="0"/>
+    <w:lsdException w:name="Light Grid Accent 4" w:semiHidden="0" w:uiPriority="62" w:unhideWhenUsed="0"/>
+    <w:lsdException w:name="Medium Shading 1 Accent 4" w:semiHidden="0" w:uiPriority="63" w:unhideWhenUsed="0"/>
+    <w:lsdException w:name="Medium Shading 2 Accent 4" w:semiHidden="0" w:uiPriority="64" w:unhideWhenUsed="0"/>
+    <w:lsdException w:name="Medium List 1 Accent 4" w:semiHidden="0" w:uiPriority="65" w:unhideWhenUsed="0"/>
+    <w:lsdException w:name="Medium List 2 Accent 4" w:semiHidden="0" w:uiPriority="66" w:unhideWhenUsed="0"/>
+    <w:lsdException w:name="Medium Grid 1 Accent 4" w:semiHidden="0" w:uiPriority="67" w:unhideWhenUsed="0"/>
+    <w:lsdException w:name="Medium Grid 2 Accent 4" w:semiHidden="0" w:uiPriority="68" w:unhideWhenUsed="0"/>
+    <w:lsdException w:name="Medium Grid 3 Accent 4" w:semiHidden="0" w:uiPriority="69" w:unhideWhenUsed="0"/>
+    <w:lsdException w:name="Dark List Accent 4" w:semiHidden="0" w:uiPriority="70" w:unhideWhenUsed="0"/>
+    <w:lsdException w:name="Colorful Shading Accent 4" w:semiHidden="0" w:uiPriority="71" w:unhideWhenUsed="0"/>
+    <w:lsdException w:name="Colorful List Accent 4" w:semiHidden="0" w:uiPriority="72" w:unhideWhenUsed="0"/>
+    <w:lsdException w:name="Colorful Grid Accent 4" w:semiHidden="0" w:uiPriority="73" w:unhideWhenUsed="0"/>
+    <w:lsdException w:name="Light Shading Accent 5" w:semiHidden="0" w:uiPriority="60" w:unhideWhenUsed="0"/>
+    <w:lsdException w:name="Light List Accent 5" w:semiHidden="0" w:uiPriority="61" w:unhideWhenUsed="0"/>
+    <w:lsdException w:name="Light Grid Accent 5" w:semiHidden="0" w:uiPriority="62" w:unhideWhenUsed="0"/>
+    <w:lsdException w:name="Medium Shading 1 Accent 5" w:semiHidden="0" w:uiPriority="63" w:unhideWhenUsed="0"/>
+    <w:lsdException w:name="Medium Shading 2 Accent 5" w:semiHidden="0" w:uiPriority="64" w:unhideWhenUsed="0"/>
+    <w:lsdException w:name="Medium List 1 Accent 5" w:semiHidden="0" w:uiPriority="65" w:unhideWhenUsed="0"/>
+    <w:lsdException w:name="Medium List 2 Accent 5" w:semiHidden="0" w:uiPriority="66" w:unhideWhenUsed="0"/>
+    <w:lsdException w:name="Medium Grid 1 Accent 5" w:semiHidden="0" w:uiPriority="67" w:unhideWhenUsed="0"/>
+    <w:lsdException w:name="Medium Grid 2 Accent 5" w:semiHidden="0" w:uiPriority="68" w:unhideWhenUsed="0"/>
+    <w:lsdException w:name="Medium Grid 3 Accent 5" w:semiHidden="0" w:uiPriority="69" w:unhideWhenUsed="0"/>
+    <w:lsdException w:name="Dark List Accent 5" w:semiHidden="0" w:uiPriority="70" w:unhideWhenUsed="0"/>
+    <w:lsdException w:name="Colorful Shading Accent 5" w:semiHidden="0" w:uiPriority="71" w:unhideWhenUsed="0"/>
+    <w:lsdException w:name="Colorful List Accent 5" w:semiHidden="0" w:uiPriority="72" w:unhideWhenUsed="0"/>
+    <w:lsdException w:name="Colorful Grid Accent 5" w:semiHidden="0" w:uiPriority="73" w:unhideWhenUsed="0"/>
+    <w:lsdException w:name="Light Shading Accent 6" w:semiHidden="0" w:uiPriority="60" w:unhideWhenUsed="0"/>
+    <w:lsdException w:name="Light List Accent 6" w:semiHidden="0" w:uiPriority="61" w:unhideWhenUsed="0"/>
+    <w:lsdException w:name="Light Grid Accent 6" w:semiHidden="0" w:uiPriority="62" w:unhideWhenUsed="0"/>
+    <w:lsdException w:name="Medium Shading 1 Accent 6" w:semiHidden="0" w:uiPriority="63" w:unhideWhenUsed="0"/>
+    <w:lsdException w:name="Medium Shading 2 Accent 6" w:semiHidden="0" w:uiPriority="64" w:unhideWhenUsed="0"/>
+    <w:lsdException w:name="Medium List 1 Accent 6" w:semiHidden="0" w:uiPriority="65" w:unhideWhenUsed="0"/>
+    <w:lsdException w:name="Medium List 2 Accent 6" w:semiHidden="0" w:uiPriority="66" w:unhideWhenUsed="0"/>
+    <w:lsdException w:name="Medium Grid 1 Accent 6" w:semiHidden="0" w:uiPriority="67" w:unhideWhenUsed="0"/>
+    <w:lsdException w:name="Medium Grid 2 Accent 6" w:semiHidden="0" w:uiPriority="68" w:unhideWhenUsed="0"/>
+    <w:lsdException w:name="Medium Grid 3 Accent 6" w:semiHidden="0" w:uiPriority="69" w:unhideWhenUsed="0"/>
+    <w:lsdException w:name="Dark List Accent 6" w:semiHidden="0" w:uiPriority="70" w:unhideWhenUsed="0"/>
+    <w:lsdException w:name="Colorful Shading Accent 6" w:semiHidden="0" w:uiPriority="71" w:unhideWhenUsed="0"/>
+    <w:lsdException w:name="Colorful List Accent 6" w:semiHidden="0" w:uiPriority="72" w:unhideWhenUsed="0"/>
+    <w:lsdException w:name="Colorful Grid Accent 6" w:semiHidden="0" w:uiPriority="73" w:unhideWhenUsed="0"/>
+    <w:lsdException w:name="Subtle Emphasis" w:semiHidden="0" w:uiPriority="19" w:unhideWhenUsed="0" w:qFormat="1"/>
+    <w:lsdException w:name="Intense Emphasis" w:semiHidden="0" w:uiPriority="21" w:unhideWhenUsed="0" w:qFormat="1"/>
+    <w:lsdException w:name="Subtle Reference" w:semiHidden="0" w:uiPriority="31" w:unhideWhenUsed="0" w:qFormat="1"/>
+    <w:lsdException w:name="Intense Reference" w:semiHidden="0" w:uiPriority="32" w:unhideWhenUsed="0" w:qFormat="1"/>
+    <w:lsdException w:name="Book Title" w:semiHidden="0" w:uiPriority="33" w:unhideWhenUsed="0" w:qFormat="1"/>
+    <w:lsdException w:name="Bibliography" w:uiPriority="37"/>
+    <w:lsdException w:name="TOC Heading" w:uiPriority="39" w:qFormat="1"/>
   </w:latentStyles>
   <w:style w:type="paragraph" w:default="1" w:styleId="Normal">
     <w:name w:val="Normal"/>
@@ -4640,11 +4114,11 @@
       <w:szCs w:val="24"/>
     </w:rPr>
   </w:style>
-  <w:style w:type="paragraph" w:styleId="Puesto">
+  <w:style w:type="paragraph" w:styleId="Ttulo">
     <w:name w:val="Title"/>
     <w:basedOn w:val="Normal"/>
     <w:next w:val="Normal"/>
-    <w:link w:val="PuestoCar"/>
+    <w:link w:val="TtuloCar"/>
     <w:uiPriority w:val="10"/>
     <w:qFormat/>
     <w:rsid w:val="00EC43B0"/>
@@ -4664,10 +4138,10 @@
       <w:szCs w:val="52"/>
     </w:rPr>
   </w:style>
-  <w:style w:type="character" w:customStyle="1" w:styleId="PuestoCar">
-    <w:name w:val="Puesto Car"/>
+  <w:style w:type="character" w:customStyle="1" w:styleId="TtuloCar">
+    <w:name w:val="Título Car"/>
     <w:basedOn w:val="Fuentedeprrafopredeter"/>
-    <w:link w:val="Puesto"/>
+    <w:link w:val="Ttulo"/>
     <w:uiPriority w:val="10"/>
     <w:rsid w:val="00EC43B0"/>
     <w:rPr>
@@ -4709,6 +4183,196 @@
         <w:insideV w:val="single" w:sz="4" w:space="0" w:color="auto"/>
       </w:tblBorders>
     </w:tblPr>
+  </w:style>
+</w:styles>
+</file>
+
+<file path=word/stylesWithEffects.xml><?xml version="1.0" encoding="utf-8"?>
+<w:styles xmlns:wpc="http://schemas.microsoft.com/office/word/2010/wordprocessingCanvas" xmlns:mc="http://schemas.openxmlformats.org/markup-compatibility/2006" xmlns:o="urn:schemas-microsoft-com:office:office" xmlns:r="http://schemas.openxmlformats.org/officeDocument/2006/relationships" xmlns:m="http://schemas.openxmlformats.org/officeDocument/2006/math" xmlns:v="urn:schemas-microsoft-com:vml" xmlns:wp14="http://schemas.microsoft.com/office/word/2010/wordprocessingDrawing" xmlns:wp="http://schemas.openxmlformats.org/drawingml/2006/wordprocessingDrawing" xmlns:w10="urn:schemas-microsoft-com:office:word" xmlns:w="http://schemas.openxmlformats.org/wordprocessingml/2006/main" xmlns:w14="http://schemas.microsoft.com/office/word/2010/wordml" xmlns:wpg="http://schemas.microsoft.com/office/word/2010/wordprocessingGroup" xmlns:wpi="http://schemas.microsoft.com/office/word/2010/wordprocessingInk" xmlns:wne="http://schemas.microsoft.com/office/word/2006/wordml" xmlns:wps="http://schemas.microsoft.com/office/word/2010/wordprocessingShape" mc:Ignorable="w14 wp14">
+  <w:docDefaults>
+    <w:rPrDefault>
+      <w:rPr>
+        <w:rFonts w:asciiTheme="minorHAnsi" w:eastAsiaTheme="minorEastAsia" w:hAnsiTheme="minorHAnsi" w:cstheme="minorBidi"/>
+        <w:sz w:val="22"/>
+        <w:szCs w:val="22"/>
+        <w:lang w:val="es-ES" w:eastAsia="es-ES" w:bidi="ar-SA"/>
+      </w:rPr>
+    </w:rPrDefault>
+    <w:pPrDefault>
+      <w:pPr>
+        <w:spacing w:after="200" w:line="276" w:lineRule="auto"/>
+      </w:pPr>
+    </w:pPrDefault>
+  </w:docDefaults>
+  <w:latentStyles w:defLockedState="0" w:defUIPriority="99" w:defSemiHidden="1" w:defUnhideWhenUsed="1" w:defQFormat="0" w:count="267">
+    <w:lsdException w:name="Normal" w:semiHidden="0" w:uiPriority="0" w:unhideWhenUsed="0" w:qFormat="1"/>
+    <w:lsdException w:name="heading 1" w:semiHidden="0" w:uiPriority="9" w:unhideWhenUsed="0" w:qFormat="1"/>
+    <w:lsdException w:name="heading 2" w:uiPriority="9" w:qFormat="1"/>
+    <w:lsdException w:name="heading 3" w:uiPriority="9" w:qFormat="1"/>
+    <w:lsdException w:name="heading 4" w:uiPriority="9" w:qFormat="1"/>
+    <w:lsdException w:name="heading 5" w:uiPriority="9" w:qFormat="1"/>
+    <w:lsdException w:name="heading 6" w:uiPriority="9" w:qFormat="1"/>
+    <w:lsdException w:name="heading 7" w:uiPriority="9" w:qFormat="1"/>
+    <w:lsdException w:name="heading 8" w:uiPriority="9" w:qFormat="1"/>
+    <w:lsdException w:name="heading 9" w:uiPriority="9" w:qFormat="1"/>
+    <w:lsdException w:name="toc 1" w:uiPriority="39"/>
+    <w:lsdException w:name="toc 2" w:uiPriority="39"/>
+    <w:lsdException w:name="toc 3" w:uiPriority="39"/>
+    <w:lsdException w:name="toc 4" w:uiPriority="39"/>
+    <w:lsdException w:name="toc 5" w:uiPriority="39"/>
+    <w:lsdException w:name="toc 6" w:uiPriority="39"/>
+    <w:lsdException w:name="toc 7" w:uiPriority="39"/>
+    <w:lsdException w:name="toc 8" w:uiPriority="39"/>
+    <w:lsdException w:name="toc 9" w:uiPriority="39"/>
+    <w:lsdException w:name="caption" w:uiPriority="35" w:qFormat="1"/>
+    <w:lsdException w:name="Title" w:semiHidden="0" w:uiPriority="10" w:unhideWhenUsed="0" w:qFormat="1"/>
+    <w:lsdException w:name="Default Paragraph Font" w:uiPriority="1"/>
+    <w:lsdException w:name="Subtitle" w:semiHidden="0" w:uiPriority="11" w:unhideWhenUsed="0" w:qFormat="1"/>
+    <w:lsdException w:name="Strong" w:semiHidden="0" w:uiPriority="22" w:unhideWhenUsed="0" w:qFormat="1"/>
+    <w:lsdException w:name="Emphasis" w:semiHidden="0" w:uiPriority="20" w:unhideWhenUsed="0" w:qFormat="1"/>
+    <w:lsdException w:name="Table Grid" w:semiHidden="0" w:uiPriority="59" w:unhideWhenUsed="0"/>
+    <w:lsdException w:name="Placeholder Text" w:unhideWhenUsed="0"/>
+    <w:lsdException w:name="No Spacing" w:semiHidden="0" w:uiPriority="1" w:unhideWhenUsed="0" w:qFormat="1"/>
+    <w:lsdException w:name="Light Shading" w:semiHidden="0" w:uiPriority="60" w:unhideWhenUsed="0"/>
+    <w:lsdException w:name="Light List" w:semiHidden="0" w:uiPriority="61" w:unhideWhenUsed="0"/>
+    <w:lsdException w:name="Light Grid" w:semiHidden="0" w:uiPriority="62" w:unhideWhenUsed="0"/>
+    <w:lsdException w:name="Medium Shading 1" w:semiHidden="0" w:uiPriority="63" w:unhideWhenUsed="0"/>
+    <w:lsdException w:name="Medium Shading 2" w:semiHidden="0" w:uiPriority="64" w:unhideWhenUsed="0"/>
+    <w:lsdException w:name="Medium List 1" w:semiHidden="0" w:uiPriority="65" w:unhideWhenUsed="0"/>
+    <w:lsdException w:name="Medium List 2" w:semiHidden="0" w:uiPriority="66" w:unhideWhenUsed="0"/>
+    <w:lsdException w:name="Medium Grid 1" w:semiHidden="0" w:uiPriority="67" w:unhideWhenUsed="0"/>
+    <w:lsdException w:name="Medium Grid 2" w:semiHidden="0" w:uiPriority="68" w:unhideWhenUsed="0"/>
+    <w:lsdException w:name="Medium Grid 3" w:semiHidden="0" w:uiPriority="69" w:unhideWhenUsed="0"/>
+    <w:lsdException w:name="Dark List" w:semiHidden="0" w:uiPriority="70" w:unhideWhenUsed="0"/>
+    <w:lsdException w:name="Colorful Shading" w:semiHidden="0" w:uiPriority="71" w:unhideWhenUsed="0"/>
+    <w:lsdException w:name="Colorful List" w:semiHidden="0" w:uiPriority="72" w:unhideWhenUsed="0"/>
+    <w:lsdException w:name="Colorful Grid" w:semiHidden="0" w:uiPriority="73" w:unhideWhenUsed="0"/>
+    <w:lsdException w:name="Light Shading Accent 1" w:semiHidden="0" w:uiPriority="60" w:unhideWhenUsed="0"/>
+    <w:lsdException w:name="Light List Accent 1" w:semiHidden="0" w:uiPriority="61" w:unhideWhenUsed="0"/>
+    <w:lsdException w:name="Light Grid Accent 1" w:semiHidden="0" w:uiPriority="62" w:unhideWhenUsed="0"/>
+    <w:lsdException w:name="Medium Shading 1 Accent 1" w:semiHidden="0" w:uiPriority="63" w:unhideWhenUsed="0"/>
+    <w:lsdException w:name="Medium Shading 2 Accent 1" w:semiHidden="0" w:uiPriority="64" w:unhideWhenUsed="0"/>
+    <w:lsdException w:name="Medium List 1 Accent 1" w:semiHidden="0" w:uiPriority="65" w:unhideWhenUsed="0"/>
+    <w:lsdException w:name="Revision" w:unhideWhenUsed="0"/>
+    <w:lsdException w:name="List Paragraph" w:semiHidden="0" w:uiPriority="34" w:unhideWhenUsed="0" w:qFormat="1"/>
+    <w:lsdException w:name="Quote" w:semiHidden="0" w:uiPriority="29" w:unhideWhenUsed="0" w:qFormat="1"/>
+    <w:lsdException w:name="Intense Quote" w:semiHidden="0" w:uiPriority="30" w:unhideWhenUsed="0" w:qFormat="1"/>
+    <w:lsdException w:name="Medium List 2 Accent 1" w:semiHidden="0" w:uiPriority="66" w:unhideWhenUsed="0"/>
+    <w:lsdException w:name="Medium Grid 1 Accent 1" w:semiHidden="0" w:uiPriority="67" w:unhideWhenUsed="0"/>
+    <w:lsdException w:name="Medium Grid 2 Accent 1" w:semiHidden="0" w:uiPriority="68" w:unhideWhenUsed="0"/>
+    <w:lsdException w:name="Medium Grid 3 Accent 1" w:semiHidden="0" w:uiPriority="69" w:unhideWhenUsed="0"/>
+    <w:lsdException w:name="Dark List Accent 1" w:semiHidden="0" w:uiPriority="70" w:unhideWhenUsed="0"/>
+    <w:lsdException w:name="Colorful Shading Accent 1" w:semiHidden="0" w:uiPriority="71" w:unhideWhenUsed="0"/>
+    <w:lsdException w:name="Colorful List Accent 1" w:semiHidden="0" w:uiPriority="72" w:unhideWhenUsed="0"/>
+    <w:lsdException w:name="Colorful Grid Accent 1" w:semiHidden="0" w:uiPriority="73" w:unhideWhenUsed="0"/>
+    <w:lsdException w:name="Light Shading Accent 2" w:semiHidden="0" w:uiPriority="60" w:unhideWhenUsed="0"/>
+    <w:lsdException w:name="Light List Accent 2" w:semiHidden="0" w:uiPriority="61" w:unhideWhenUsed="0"/>
+    <w:lsdException w:name="Light Grid Accent 2" w:semiHidden="0" w:uiPriority="62" w:unhideWhenUsed="0"/>
+    <w:lsdException w:name="Medium Shading 1 Accent 2" w:semiHidden="0" w:uiPriority="63" w:unhideWhenUsed="0"/>
+    <w:lsdException w:name="Medium Shading 2 Accent 2" w:semiHidden="0" w:uiPriority="64" w:unhideWhenUsed="0"/>
+    <w:lsdException w:name="Medium List 1 Accent 2" w:semiHidden="0" w:uiPriority="65" w:unhideWhenUsed="0"/>
+    <w:lsdException w:name="Medium List 2 Accent 2" w:semiHidden="0" w:uiPriority="66" w:unhideWhenUsed="0"/>
+    <w:lsdException w:name="Medium Grid 1 Accent 2" w:semiHidden="0" w:uiPriority="67" w:unhideWhenUsed="0"/>
+    <w:lsdException w:name="Medium Grid 2 Accent 2" w:semiHidden="0" w:uiPriority="68" w:unhideWhenUsed="0"/>
+    <w:lsdException w:name="Medium Grid 3 Accent 2" w:semiHidden="0" w:uiPriority="69" w:unhideWhenUsed="0"/>
+    <w:lsdException w:name="Dark List Accent 2" w:semiHidden="0" w:uiPriority="70" w:unhideWhenUsed="0"/>
+    <w:lsdException w:name="Colorful Shading Accent 2" w:semiHidden="0" w:uiPriority="71" w:unhideWhenUsed="0"/>
+    <w:lsdException w:name="Colorful List Accent 2" w:semiHidden="0" w:uiPriority="72" w:unhideWhenUsed="0"/>
+    <w:lsdException w:name="Colorful Grid Accent 2" w:semiHidden="0" w:uiPriority="73" w:unhideWhenUsed="0"/>
+    <w:lsdException w:name="Light Shading Accent 3" w:semiHidden="0" w:uiPriority="60" w:unhideWhenUsed="0"/>
+    <w:lsdException w:name="Light List Accent 3" w:semiHidden="0" w:uiPriority="61" w:unhideWhenUsed="0"/>
+    <w:lsdException w:name="Light Grid Accent 3" w:semiHidden="0" w:uiPriority="62" w:unhideWhenUsed="0"/>
+    <w:lsdException w:name="Medium Shading 1 Accent 3" w:semiHidden="0" w:uiPriority="63" w:unhideWhenUsed="0"/>
+    <w:lsdException w:name="Medium Shading 2 Accent 3" w:semiHidden="0" w:uiPriority="64" w:unhideWhenUsed="0"/>
+    <w:lsdException w:name="Medium List 1 Accent 3" w:semiHidden="0" w:uiPriority="65" w:unhideWhenUsed="0"/>
+    <w:lsdException w:name="Medium List 2 Accent 3" w:semiHidden="0" w:uiPriority="66" w:unhideWhenUsed="0"/>
+    <w:lsdException w:name="Medium Grid 1 Accent 3" w:semiHidden="0" w:uiPriority="67" w:unhideWhenUsed="0"/>
+    <w:lsdException w:name="Medium Grid 2 Accent 3" w:semiHidden="0" w:uiPriority="68" w:unhideWhenUsed="0"/>
+    <w:lsdException w:name="Medium Grid 3 Accent 3" w:semiHidden="0" w:uiPriority="69" w:unhideWhenUsed="0"/>
+    <w:lsdException w:name="Dark List Accent 3" w:semiHidden="0" w:uiPriority="70" w:unhideWhenUsed="0"/>
+    <w:lsdException w:name="Colorful Shading Accent 3" w:semiHidden="0" w:uiPriority="71" w:unhideWhenUsed="0"/>
+    <w:lsdException w:name="Colorful List Accent 3" w:semiHidden="0" w:uiPriority="72" w:unhideWhenUsed="0"/>
+    <w:lsdException w:name="Colorful Grid Accent 3" w:semiHidden="0" w:uiPriority="73" w:unhideWhenUsed="0"/>
+    <w:lsdException w:name="Light Shading Accent 4" w:semiHidden="0" w:uiPriority="60" w:unhideWhenUsed="0"/>
+    <w:lsdException w:name="Light List Accent 4" w:semiHidden="0" w:uiPriority="61" w:unhideWhenUsed="0"/>
+    <w:lsdException w:name="Light Grid Accent 4" w:semiHidden="0" w:uiPriority="62" w:unhideWhenUsed="0"/>
+    <w:lsdException w:name="Medium Shading 1 Accent 4" w:semiHidden="0" w:uiPriority="63" w:unhideWhenUsed="0"/>
+    <w:lsdException w:name="Medium Shading 2 Accent 4" w:semiHidden="0" w:uiPriority="64" w:unhideWhenUsed="0"/>
+    <w:lsdException w:name="Medium List 1 Accent 4" w:semiHidden="0" w:uiPriority="65" w:unhideWhenUsed="0"/>
+    <w:lsdException w:name="Medium List 2 Accent 4" w:semiHidden="0" w:uiPriority="66" w:unhideWhenUsed="0"/>
+    <w:lsdException w:name="Medium Grid 1 Accent 4" w:semiHidden="0" w:uiPriority="67" w:unhideWhenUsed="0"/>
+    <w:lsdException w:name="Medium Grid 2 Accent 4" w:semiHidden="0" w:uiPriority="68" w:unhideWhenUsed="0"/>
+    <w:lsdException w:name="Medium Grid 3 Accent 4" w:semiHidden="0" w:uiPriority="69" w:unhideWhenUsed="0"/>
+    <w:lsdException w:name="Dark List Accent 4" w:semiHidden="0" w:uiPriority="70" w:unhideWhenUsed="0"/>
+    <w:lsdException w:name="Colorful Shading Accent 4" w:semiHidden="0" w:uiPriority="71" w:unhideWhenUsed="0"/>
+    <w:lsdException w:name="Colorful List Accent 4" w:semiHidden="0" w:uiPriority="72" w:unhideWhenUsed="0"/>
+    <w:lsdException w:name="Colorful Grid Accent 4" w:semiHidden="0" w:uiPriority="73" w:unhideWhenUsed="0"/>
+    <w:lsdException w:name="Light Shading Accent 5" w:semiHidden="0" w:uiPriority="60" w:unhideWhenUsed="0"/>
+    <w:lsdException w:name="Light List Accent 5" w:semiHidden="0" w:uiPriority="61" w:unhideWhenUsed="0"/>
+    <w:lsdException w:name="Light Grid Accent 5" w:semiHidden="0" w:uiPriority="62" w:unhideWhenUsed="0"/>
+    <w:lsdException w:name="Medium Shading 1 Accent 5" w:semiHidden="0" w:uiPriority="63" w:unhideWhenUsed="0"/>
+    <w:lsdException w:name="Medium Shading 2 Accent 5" w:semiHidden="0" w:uiPriority="64" w:unhideWhenUsed="0"/>
+    <w:lsdException w:name="Medium List 1 Accent 5" w:semiHidden="0" w:uiPriority="65" w:unhideWhenUsed="0"/>
+    <w:lsdException w:name="Medium List 2 Accent 5" w:semiHidden="0" w:uiPriority="66" w:unhideWhenUsed="0"/>
+    <w:lsdException w:name="Medium Grid 1 Accent 5" w:semiHidden="0" w:uiPriority="67" w:unhideWhenUsed="0"/>
+    <w:lsdException w:name="Medium Grid 2 Accent 5" w:semiHidden="0" w:uiPriority="68" w:unhideWhenUsed="0"/>
+    <w:lsdException w:name="Medium Grid 3 Accent 5" w:semiHidden="0" w:uiPriority="69" w:unhideWhenUsed="0"/>
+    <w:lsdException w:name="Dark List Accent 5" w:semiHidden="0" w:uiPriority="70" w:unhideWhenUsed="0"/>
+    <w:lsdException w:name="Colorful Shading Accent 5" w:semiHidden="0" w:uiPriority="71" w:unhideWhenUsed="0"/>
+    <w:lsdException w:name="Colorful List Accent 5" w:semiHidden="0" w:uiPriority="72" w:unhideWhenUsed="0"/>
+    <w:lsdException w:name="Colorful Grid Accent 5" w:semiHidden="0" w:uiPriority="73" w:unhideWhenUsed="0"/>
+    <w:lsdException w:name="Light Shading Accent 6" w:semiHidden="0" w:uiPriority="60" w:unhideWhenUsed="0"/>
+    <w:lsdException w:name="Light List Accent 6" w:semiHidden="0" w:uiPriority="61" w:unhideWhenUsed="0"/>
+    <w:lsdException w:name="Light Grid Accent 6" w:semiHidden="0" w:uiPriority="62" w:unhideWhenUsed="0"/>
+    <w:lsdException w:name="Medium Shading 1 Accent 6" w:semiHidden="0" w:uiPriority="63" w:unhideWhenUsed="0"/>
+    <w:lsdException w:name="Medium Shading 2 Accent 6" w:semiHidden="0" w:uiPriority="64" w:unhideWhenUsed="0"/>
+    <w:lsdException w:name="Medium List 1 Accent 6" w:semiHidden="0" w:uiPriority="65" w:unhideWhenUsed="0"/>
+    <w:lsdException w:name="Medium List 2 Accent 6" w:semiHidden="0" w:uiPriority="66" w:unhideWhenUsed="0"/>
+    <w:lsdException w:name="Medium Grid 1 Accent 6" w:semiHidden="0" w:uiPriority="67" w:unhideWhenUsed="0"/>
+    <w:lsdException w:name="Medium Grid 2 Accent 6" w:semiHidden="0" w:uiPriority="68" w:unhideWhenUsed="0"/>
+    <w:lsdException w:name="Medium Grid 3 Accent 6" w:semiHidden="0" w:uiPriority="69" w:unhideWhenUsed="0"/>
+    <w:lsdException w:name="Dark List Accent 6" w:semiHidden="0" w:uiPriority="70" w:unhideWhenUsed="0"/>
+    <w:lsdException w:name="Colorful Shading Accent 6" w:semiHidden="0" w:uiPriority="71" w:unhideWhenUsed="0"/>
+    <w:lsdException w:name="Colorful List Accent 6" w:semiHidden="0" w:uiPriority="72" w:unhideWhenUsed="0"/>
+    <w:lsdException w:name="Colorful Grid Accent 6" w:semiHidden="0" w:uiPriority="73" w:unhideWhenUsed="0"/>
+    <w:lsdException w:name="Subtle Emphasis" w:semiHidden="0" w:uiPriority="19" w:unhideWhenUsed="0" w:qFormat="1"/>
+    <w:lsdException w:name="Intense Emphasis" w:semiHidden="0" w:uiPriority="21" w:unhideWhenUsed="0" w:qFormat="1"/>
+    <w:lsdException w:name="Subtle Reference" w:semiHidden="0" w:uiPriority="31" w:unhideWhenUsed="0" w:qFormat="1"/>
+    <w:lsdException w:name="Intense Reference" w:semiHidden="0" w:uiPriority="32" w:unhideWhenUsed="0" w:qFormat="1"/>
+    <w:lsdException w:name="Book Title" w:semiHidden="0" w:uiPriority="33" w:unhideWhenUsed="0" w:qFormat="1"/>
+    <w:lsdException w:name="Bibliography" w:uiPriority="37"/>
+    <w:lsdException w:name="TOC Heading" w:uiPriority="39" w:qFormat="1"/>
+  </w:latentStyles>
+  <w:style w:type="paragraph" w:default="1" w:styleId="Normal">
+    <w:name w:val="Normal"/>
+    <w:qFormat/>
+  </w:style>
+  <w:style w:type="character" w:default="1" w:styleId="Fuentedeprrafopredeter">
+    <w:name w:val="Default Paragraph Font"/>
+    <w:uiPriority w:val="1"/>
+    <w:semiHidden/>
+    <w:unhideWhenUsed/>
+  </w:style>
+  <w:style w:type="table" w:default="1" w:styleId="Tablanormal">
+    <w:name w:val="Normal Table"/>
+    <w:uiPriority w:val="99"/>
+    <w:semiHidden/>
+    <w:unhideWhenUsed/>
+    <w:tblPr>
+      <w:tblInd w:w="0" w:type="dxa"/>
+      <w:tblCellMar>
+        <w:top w:w="0" w:type="dxa"/>
+        <w:left w:w="108" w:type="dxa"/>
+        <w:bottom w:w="0" w:type="dxa"/>
+        <w:right w:w="108" w:type="dxa"/>
+      </w:tblCellMar>
+    </w:tblPr>
+  </w:style>
+  <w:style w:type="numbering" w:default="1" w:styleId="Sinlista">
+    <w:name w:val="No List"/>
+    <w:uiPriority w:val="99"/>
+    <w:semiHidden/>
+    <w:unhideWhenUsed/>
   </w:style>
 </w:styles>
 </file>

</xml_diff>